<commit_message>
Create DataGridView, Create TimeStamp-Converter, Update Output
</commit_message>
<xml_diff>
--- a/doc/ÜK_318_Dokumentation.docx
+++ b/doc/ÜK_318_Dokumentation.docx
@@ -125,7 +125,12 @@
             <w:pStyle w:val="Inhaltsverzeichnisberschrift"/>
           </w:pPr>
           <w:r>
-            <w:t>Inhalt</w:t>
+            <w:t>Inh</w:t>
+          </w:r>
+          <w:bookmarkStart w:id="0" w:name="_GoBack"/>
+          <w:bookmarkEnd w:id="0"/>
+          <w:r>
+            <w:t>alt</w:t>
           </w:r>
         </w:p>
         <w:p>
@@ -161,7 +166,7 @@
             </w:rPr>
             <w:fldChar w:fldCharType="separate"/>
           </w:r>
-          <w:hyperlink w:anchor="_Toc531160209" w:history="1">
+          <w:hyperlink w:anchor="_Toc531173367" w:history="1">
             <w:r>
               <w:rPr>
                 <w:rStyle w:val="Hyperlink"/>
@@ -188,7 +193,7 @@
                 <w:noProof/>
                 <w:webHidden/>
               </w:rPr>
-              <w:instrText xml:space="preserve"> PAGEREF _Toc531160209 \h </w:instrText>
+              <w:instrText xml:space="preserve"> PAGEREF _Toc531173367 \h </w:instrText>
             </w:r>
             <w:r>
               <w:rPr>
@@ -231,7 +236,7 @@
               <w:lang w:eastAsia="de-CH"/>
             </w:rPr>
           </w:pPr>
-          <w:hyperlink w:anchor="_Toc531160210" w:history="1">
+          <w:hyperlink w:anchor="_Toc531173368" w:history="1">
             <w:r>
               <w:rPr>
                 <w:rStyle w:val="Hyperlink"/>
@@ -258,7 +263,7 @@
                 <w:noProof/>
                 <w:webHidden/>
               </w:rPr>
-              <w:instrText xml:space="preserve"> PAGEREF _Toc531160210 \h </w:instrText>
+              <w:instrText xml:space="preserve"> PAGEREF _Toc531173368 \h </w:instrText>
             </w:r>
             <w:r>
               <w:rPr>
@@ -301,7 +306,7 @@
               <w:lang w:eastAsia="de-CH"/>
             </w:rPr>
           </w:pPr>
-          <w:hyperlink w:anchor="_Toc531160211" w:history="1">
+          <w:hyperlink w:anchor="_Toc531173369" w:history="1">
             <w:r>
               <w:rPr>
                 <w:rStyle w:val="Hyperlink"/>
@@ -328,7 +333,7 @@
                 <w:noProof/>
                 <w:webHidden/>
               </w:rPr>
-              <w:instrText xml:space="preserve"> PAGEREF _Toc531160211 \h </w:instrText>
+              <w:instrText xml:space="preserve"> PAGEREF _Toc531173369 \h </w:instrText>
             </w:r>
             <w:r>
               <w:rPr>
@@ -371,7 +376,7 @@
               <w:lang w:eastAsia="de-CH"/>
             </w:rPr>
           </w:pPr>
-          <w:hyperlink w:anchor="_Toc531160212" w:history="1">
+          <w:hyperlink w:anchor="_Toc531173370" w:history="1">
             <w:r>
               <w:rPr>
                 <w:rStyle w:val="Hyperlink"/>
@@ -398,211 +403,7 @@
                 <w:noProof/>
                 <w:webHidden/>
               </w:rPr>
-              <w:instrText xml:space="preserve"> PAGEREF _Toc531160212 \h </w:instrText>
-            </w:r>
-            <w:r>
-              <w:rPr>
-                <w:noProof/>
-                <w:webHidden/>
-              </w:rPr>
-            </w:r>
-            <w:r>
-              <w:rPr>
-                <w:noProof/>
-                <w:webHidden/>
-              </w:rPr>
-              <w:fldChar w:fldCharType="separate"/>
-            </w:r>
-            <w:r>
-              <w:rPr>
-                <w:noProof/>
-                <w:webHidden/>
-              </w:rPr>
-              <w:t>6</w:t>
-            </w:r>
-            <w:r>
-              <w:rPr>
-                <w:noProof/>
-                <w:webHidden/>
-              </w:rPr>
-              <w:fldChar w:fldCharType="end"/>
-            </w:r>
-          </w:hyperlink>
-        </w:p>
-        <w:p>
-          <w:pPr>
-            <w:pStyle w:val="Verzeichnis2"/>
-            <w:tabs>
-              <w:tab w:val="right" w:leader="dot" w:pos="9062"/>
-            </w:tabs>
-            <w:rPr>
-              <w:noProof/>
-            </w:rPr>
-          </w:pPr>
-          <w:hyperlink w:anchor="_Toc531160213" w:history="1">
-            <w:r>
-              <w:rPr>
-                <w:rStyle w:val="Hyperlink"/>
-                <w:noProof/>
-              </w:rPr>
-              <w:t>Programmierrichtlinien</w:t>
-            </w:r>
-            <w:r>
-              <w:rPr>
-                <w:noProof/>
-                <w:webHidden/>
-              </w:rPr>
-              <w:tab/>
-            </w:r>
-            <w:r>
-              <w:rPr>
-                <w:noProof/>
-                <w:webHidden/>
-              </w:rPr>
-              <w:fldChar w:fldCharType="begin"/>
-            </w:r>
-            <w:r>
-              <w:rPr>
-                <w:noProof/>
-                <w:webHidden/>
-              </w:rPr>
-              <w:instrText xml:space="preserve"> PAGEREF _Toc531160213 \h </w:instrText>
-            </w:r>
-            <w:r>
-              <w:rPr>
-                <w:noProof/>
-                <w:webHidden/>
-              </w:rPr>
-            </w:r>
-            <w:r>
-              <w:rPr>
-                <w:noProof/>
-                <w:webHidden/>
-              </w:rPr>
-              <w:fldChar w:fldCharType="separate"/>
-            </w:r>
-            <w:r>
-              <w:rPr>
-                <w:noProof/>
-                <w:webHidden/>
-              </w:rPr>
-              <w:t>6</w:t>
-            </w:r>
-            <w:r>
-              <w:rPr>
-                <w:noProof/>
-                <w:webHidden/>
-              </w:rPr>
-              <w:fldChar w:fldCharType="end"/>
-            </w:r>
-          </w:hyperlink>
-        </w:p>
-        <w:p>
-          <w:pPr>
-            <w:pStyle w:val="Verzeichnis2"/>
-            <w:tabs>
-              <w:tab w:val="right" w:leader="dot" w:pos="9062"/>
-            </w:tabs>
-            <w:rPr>
-              <w:noProof/>
-            </w:rPr>
-          </w:pPr>
-          <w:hyperlink w:anchor="_Toc531160214" w:history="1">
-            <w:r>
-              <w:rPr>
-                <w:rStyle w:val="Hyperlink"/>
-                <w:noProof/>
-              </w:rPr>
-              <w:t>Meine eigenen Programmierrichtlinien</w:t>
-            </w:r>
-            <w:r>
-              <w:rPr>
-                <w:noProof/>
-                <w:webHidden/>
-              </w:rPr>
-              <w:tab/>
-            </w:r>
-            <w:r>
-              <w:rPr>
-                <w:noProof/>
-                <w:webHidden/>
-              </w:rPr>
-              <w:fldChar w:fldCharType="begin"/>
-            </w:r>
-            <w:r>
-              <w:rPr>
-                <w:noProof/>
-                <w:webHidden/>
-              </w:rPr>
-              <w:instrText xml:space="preserve"> PAGEREF _Toc531160214 \h </w:instrText>
-            </w:r>
-            <w:r>
-              <w:rPr>
-                <w:noProof/>
-                <w:webHidden/>
-              </w:rPr>
-            </w:r>
-            <w:r>
-              <w:rPr>
-                <w:noProof/>
-                <w:webHidden/>
-              </w:rPr>
-              <w:fldChar w:fldCharType="separate"/>
-            </w:r>
-            <w:r>
-              <w:rPr>
-                <w:noProof/>
-                <w:webHidden/>
-              </w:rPr>
-              <w:t>6</w:t>
-            </w:r>
-            <w:r>
-              <w:rPr>
-                <w:noProof/>
-                <w:webHidden/>
-              </w:rPr>
-              <w:fldChar w:fldCharType="end"/>
-            </w:r>
-          </w:hyperlink>
-        </w:p>
-        <w:p>
-          <w:pPr>
-            <w:pStyle w:val="Verzeichnis3"/>
-            <w:tabs>
-              <w:tab w:val="right" w:leader="dot" w:pos="9062"/>
-            </w:tabs>
-            <w:rPr>
-              <w:noProof/>
-            </w:rPr>
-          </w:pPr>
-          <w:hyperlink w:anchor="_Toc531160215" w:history="1">
-            <w:r>
-              <w:rPr>
-                <w:rStyle w:val="Hyperlink"/>
-                <w:noProof/>
-              </w:rPr>
-              <w:t>Namensgebung</w:t>
-            </w:r>
-            <w:r>
-              <w:rPr>
-                <w:noProof/>
-                <w:webHidden/>
-              </w:rPr>
-              <w:tab/>
-            </w:r>
-            <w:r>
-              <w:rPr>
-                <w:noProof/>
-                <w:webHidden/>
-              </w:rPr>
-              <w:fldChar w:fldCharType="begin"/>
-            </w:r>
-            <w:r>
-              <w:rPr>
-                <w:noProof/>
-                <w:webHidden/>
-              </w:rPr>
-              <w:instrText xml:space="preserve"> PAGEREF _Toc531160215 \h </w:instrText>
+              <w:instrText xml:space="preserve"> PAGEREF _Toc531173370 \h </w:instrText>
             </w:r>
             <w:r>
               <w:rPr>
@@ -645,12 +446,503 @@
               <w:lang w:eastAsia="de-CH"/>
             </w:rPr>
           </w:pPr>
-          <w:hyperlink w:anchor="_Toc531160216" w:history="1">
+          <w:hyperlink w:anchor="_Toc531173371" w:history="1">
             <w:r>
               <w:rPr>
                 <w:rStyle w:val="Hyperlink"/>
                 <w:noProof/>
               </w:rPr>
+              <w:t>Programmierrichtlinien</w:t>
+            </w:r>
+            <w:r>
+              <w:rPr>
+                <w:noProof/>
+                <w:webHidden/>
+              </w:rPr>
+              <w:tab/>
+            </w:r>
+            <w:r>
+              <w:rPr>
+                <w:noProof/>
+                <w:webHidden/>
+              </w:rPr>
+              <w:fldChar w:fldCharType="begin"/>
+            </w:r>
+            <w:r>
+              <w:rPr>
+                <w:noProof/>
+                <w:webHidden/>
+              </w:rPr>
+              <w:instrText xml:space="preserve"> PAGEREF _Toc531173371 \h </w:instrText>
+            </w:r>
+            <w:r>
+              <w:rPr>
+                <w:noProof/>
+                <w:webHidden/>
+              </w:rPr>
+            </w:r>
+            <w:r>
+              <w:rPr>
+                <w:noProof/>
+                <w:webHidden/>
+              </w:rPr>
+              <w:fldChar w:fldCharType="separate"/>
+            </w:r>
+            <w:r>
+              <w:rPr>
+                <w:noProof/>
+                <w:webHidden/>
+              </w:rPr>
+              <w:t>6</w:t>
+            </w:r>
+            <w:r>
+              <w:rPr>
+                <w:noProof/>
+                <w:webHidden/>
+              </w:rPr>
+              <w:fldChar w:fldCharType="end"/>
+            </w:r>
+          </w:hyperlink>
+        </w:p>
+        <w:p>
+          <w:pPr>
+            <w:pStyle w:val="Verzeichnis2"/>
+            <w:tabs>
+              <w:tab w:val="right" w:leader="dot" w:pos="9062"/>
+            </w:tabs>
+            <w:rPr>
+              <w:rFonts w:eastAsiaTheme="minorEastAsia"/>
+              <w:noProof/>
+              <w:lang w:eastAsia="de-CH"/>
+            </w:rPr>
+          </w:pPr>
+          <w:hyperlink w:anchor="_Toc531173372" w:history="1">
+            <w:r>
+              <w:rPr>
+                <w:rStyle w:val="Hyperlink"/>
+                <w:noProof/>
+              </w:rPr>
+              <w:t>Allgemein</w:t>
+            </w:r>
+            <w:r>
+              <w:rPr>
+                <w:noProof/>
+                <w:webHidden/>
+              </w:rPr>
+              <w:tab/>
+            </w:r>
+            <w:r>
+              <w:rPr>
+                <w:noProof/>
+                <w:webHidden/>
+              </w:rPr>
+              <w:fldChar w:fldCharType="begin"/>
+            </w:r>
+            <w:r>
+              <w:rPr>
+                <w:noProof/>
+                <w:webHidden/>
+              </w:rPr>
+              <w:instrText xml:space="preserve"> PAGEREF _Toc531173372 \h </w:instrText>
+            </w:r>
+            <w:r>
+              <w:rPr>
+                <w:noProof/>
+                <w:webHidden/>
+              </w:rPr>
+            </w:r>
+            <w:r>
+              <w:rPr>
+                <w:noProof/>
+                <w:webHidden/>
+              </w:rPr>
+              <w:fldChar w:fldCharType="separate"/>
+            </w:r>
+            <w:r>
+              <w:rPr>
+                <w:noProof/>
+                <w:webHidden/>
+              </w:rPr>
+              <w:t>6</w:t>
+            </w:r>
+            <w:r>
+              <w:rPr>
+                <w:noProof/>
+                <w:webHidden/>
+              </w:rPr>
+              <w:fldChar w:fldCharType="end"/>
+            </w:r>
+          </w:hyperlink>
+        </w:p>
+        <w:p>
+          <w:pPr>
+            <w:pStyle w:val="Verzeichnis2"/>
+            <w:tabs>
+              <w:tab w:val="right" w:leader="dot" w:pos="9062"/>
+            </w:tabs>
+            <w:rPr>
+              <w:rFonts w:eastAsiaTheme="minorEastAsia"/>
+              <w:noProof/>
+              <w:lang w:eastAsia="de-CH"/>
+            </w:rPr>
+          </w:pPr>
+          <w:hyperlink w:anchor="_Toc531173373" w:history="1">
+            <w:r>
+              <w:rPr>
+                <w:rStyle w:val="Hyperlink"/>
+                <w:noProof/>
+              </w:rPr>
+              <w:t>Properties</w:t>
+            </w:r>
+            <w:r>
+              <w:rPr>
+                <w:noProof/>
+                <w:webHidden/>
+              </w:rPr>
+              <w:tab/>
+            </w:r>
+            <w:r>
+              <w:rPr>
+                <w:noProof/>
+                <w:webHidden/>
+              </w:rPr>
+              <w:fldChar w:fldCharType="begin"/>
+            </w:r>
+            <w:r>
+              <w:rPr>
+                <w:noProof/>
+                <w:webHidden/>
+              </w:rPr>
+              <w:instrText xml:space="preserve"> PAGEREF _Toc531173373 \h </w:instrText>
+            </w:r>
+            <w:r>
+              <w:rPr>
+                <w:noProof/>
+                <w:webHidden/>
+              </w:rPr>
+            </w:r>
+            <w:r>
+              <w:rPr>
+                <w:noProof/>
+                <w:webHidden/>
+              </w:rPr>
+              <w:fldChar w:fldCharType="separate"/>
+            </w:r>
+            <w:r>
+              <w:rPr>
+                <w:noProof/>
+                <w:webHidden/>
+              </w:rPr>
+              <w:t>6</w:t>
+            </w:r>
+            <w:r>
+              <w:rPr>
+                <w:noProof/>
+                <w:webHidden/>
+              </w:rPr>
+              <w:fldChar w:fldCharType="end"/>
+            </w:r>
+          </w:hyperlink>
+        </w:p>
+        <w:p>
+          <w:pPr>
+            <w:pStyle w:val="Verzeichnis2"/>
+            <w:tabs>
+              <w:tab w:val="right" w:leader="dot" w:pos="9062"/>
+            </w:tabs>
+            <w:rPr>
+              <w:rFonts w:eastAsiaTheme="minorEastAsia"/>
+              <w:noProof/>
+              <w:lang w:eastAsia="de-CH"/>
+            </w:rPr>
+          </w:pPr>
+          <w:hyperlink w:anchor="_Toc531173374" w:history="1">
+            <w:r>
+              <w:rPr>
+                <w:rStyle w:val="Hyperlink"/>
+                <w:noProof/>
+              </w:rPr>
+              <w:t>Methoden</w:t>
+            </w:r>
+            <w:r>
+              <w:rPr>
+                <w:noProof/>
+                <w:webHidden/>
+              </w:rPr>
+              <w:tab/>
+            </w:r>
+            <w:r>
+              <w:rPr>
+                <w:noProof/>
+                <w:webHidden/>
+              </w:rPr>
+              <w:fldChar w:fldCharType="begin"/>
+            </w:r>
+            <w:r>
+              <w:rPr>
+                <w:noProof/>
+                <w:webHidden/>
+              </w:rPr>
+              <w:instrText xml:space="preserve"> PAGEREF _Toc531173374 \h </w:instrText>
+            </w:r>
+            <w:r>
+              <w:rPr>
+                <w:noProof/>
+                <w:webHidden/>
+              </w:rPr>
+            </w:r>
+            <w:r>
+              <w:rPr>
+                <w:noProof/>
+                <w:webHidden/>
+              </w:rPr>
+              <w:fldChar w:fldCharType="separate"/>
+            </w:r>
+            <w:r>
+              <w:rPr>
+                <w:noProof/>
+                <w:webHidden/>
+              </w:rPr>
+              <w:t>6</w:t>
+            </w:r>
+            <w:r>
+              <w:rPr>
+                <w:noProof/>
+                <w:webHidden/>
+              </w:rPr>
+              <w:fldChar w:fldCharType="end"/>
+            </w:r>
+          </w:hyperlink>
+        </w:p>
+        <w:p>
+          <w:pPr>
+            <w:pStyle w:val="Verzeichnis2"/>
+            <w:tabs>
+              <w:tab w:val="right" w:leader="dot" w:pos="9062"/>
+            </w:tabs>
+            <w:rPr>
+              <w:rFonts w:eastAsiaTheme="minorEastAsia"/>
+              <w:noProof/>
+              <w:lang w:eastAsia="de-CH"/>
+            </w:rPr>
+          </w:pPr>
+          <w:hyperlink w:anchor="_Toc531173375" w:history="1">
+            <w:r>
+              <w:rPr>
+                <w:rStyle w:val="Hyperlink"/>
+                <w:noProof/>
+              </w:rPr>
+              <w:t>Klassen</w:t>
+            </w:r>
+            <w:r>
+              <w:rPr>
+                <w:noProof/>
+                <w:webHidden/>
+              </w:rPr>
+              <w:tab/>
+            </w:r>
+            <w:r>
+              <w:rPr>
+                <w:noProof/>
+                <w:webHidden/>
+              </w:rPr>
+              <w:fldChar w:fldCharType="begin"/>
+            </w:r>
+            <w:r>
+              <w:rPr>
+                <w:noProof/>
+                <w:webHidden/>
+              </w:rPr>
+              <w:instrText xml:space="preserve"> PAGEREF _Toc531173375 \h </w:instrText>
+            </w:r>
+            <w:r>
+              <w:rPr>
+                <w:noProof/>
+                <w:webHidden/>
+              </w:rPr>
+            </w:r>
+            <w:r>
+              <w:rPr>
+                <w:noProof/>
+                <w:webHidden/>
+              </w:rPr>
+              <w:fldChar w:fldCharType="separate"/>
+            </w:r>
+            <w:r>
+              <w:rPr>
+                <w:noProof/>
+                <w:webHidden/>
+              </w:rPr>
+              <w:t>6</w:t>
+            </w:r>
+            <w:r>
+              <w:rPr>
+                <w:noProof/>
+                <w:webHidden/>
+              </w:rPr>
+              <w:fldChar w:fldCharType="end"/>
+            </w:r>
+          </w:hyperlink>
+        </w:p>
+        <w:p>
+          <w:pPr>
+            <w:pStyle w:val="Verzeichnis2"/>
+            <w:tabs>
+              <w:tab w:val="right" w:leader="dot" w:pos="9062"/>
+            </w:tabs>
+            <w:rPr>
+              <w:rFonts w:eastAsiaTheme="minorEastAsia"/>
+              <w:noProof/>
+              <w:lang w:eastAsia="de-CH"/>
+            </w:rPr>
+          </w:pPr>
+          <w:hyperlink w:anchor="_Toc531173376" w:history="1">
+            <w:r>
+              <w:rPr>
+                <w:rStyle w:val="Hyperlink"/>
+                <w:noProof/>
+              </w:rPr>
+              <w:t>Kommentare</w:t>
+            </w:r>
+            <w:r>
+              <w:rPr>
+                <w:noProof/>
+                <w:webHidden/>
+              </w:rPr>
+              <w:tab/>
+            </w:r>
+            <w:r>
+              <w:rPr>
+                <w:noProof/>
+                <w:webHidden/>
+              </w:rPr>
+              <w:fldChar w:fldCharType="begin"/>
+            </w:r>
+            <w:r>
+              <w:rPr>
+                <w:noProof/>
+                <w:webHidden/>
+              </w:rPr>
+              <w:instrText xml:space="preserve"> PAGEREF _Toc531173376 \h </w:instrText>
+            </w:r>
+            <w:r>
+              <w:rPr>
+                <w:noProof/>
+                <w:webHidden/>
+              </w:rPr>
+            </w:r>
+            <w:r>
+              <w:rPr>
+                <w:noProof/>
+                <w:webHidden/>
+              </w:rPr>
+              <w:fldChar w:fldCharType="separate"/>
+            </w:r>
+            <w:r>
+              <w:rPr>
+                <w:noProof/>
+                <w:webHidden/>
+              </w:rPr>
+              <w:t>7</w:t>
+            </w:r>
+            <w:r>
+              <w:rPr>
+                <w:noProof/>
+                <w:webHidden/>
+              </w:rPr>
+              <w:fldChar w:fldCharType="end"/>
+            </w:r>
+          </w:hyperlink>
+        </w:p>
+        <w:p>
+          <w:pPr>
+            <w:pStyle w:val="Verzeichnis2"/>
+            <w:tabs>
+              <w:tab w:val="right" w:leader="dot" w:pos="9062"/>
+            </w:tabs>
+            <w:rPr>
+              <w:rFonts w:eastAsiaTheme="minorEastAsia"/>
+              <w:noProof/>
+              <w:lang w:eastAsia="de-CH"/>
+            </w:rPr>
+          </w:pPr>
+          <w:hyperlink w:anchor="_Toc531173377" w:history="1">
+            <w:r>
+              <w:rPr>
+                <w:rStyle w:val="Hyperlink"/>
+                <w:noProof/>
+                <w:lang w:val="fr-CH"/>
+              </w:rPr>
+              <w:t>GUI-Controls</w:t>
+            </w:r>
+            <w:r>
+              <w:rPr>
+                <w:noProof/>
+                <w:webHidden/>
+              </w:rPr>
+              <w:tab/>
+            </w:r>
+            <w:r>
+              <w:rPr>
+                <w:noProof/>
+                <w:webHidden/>
+              </w:rPr>
+              <w:fldChar w:fldCharType="begin"/>
+            </w:r>
+            <w:r>
+              <w:rPr>
+                <w:noProof/>
+                <w:webHidden/>
+              </w:rPr>
+              <w:instrText xml:space="preserve"> PAGEREF _Toc531173377 \h </w:instrText>
+            </w:r>
+            <w:r>
+              <w:rPr>
+                <w:noProof/>
+                <w:webHidden/>
+              </w:rPr>
+            </w:r>
+            <w:r>
+              <w:rPr>
+                <w:noProof/>
+                <w:webHidden/>
+              </w:rPr>
+              <w:fldChar w:fldCharType="separate"/>
+            </w:r>
+            <w:r>
+              <w:rPr>
+                <w:noProof/>
+                <w:webHidden/>
+              </w:rPr>
+              <w:t>7</w:t>
+            </w:r>
+            <w:r>
+              <w:rPr>
+                <w:noProof/>
+                <w:webHidden/>
+              </w:rPr>
+              <w:fldChar w:fldCharType="end"/>
+            </w:r>
+          </w:hyperlink>
+        </w:p>
+        <w:p>
+          <w:pPr>
+            <w:pStyle w:val="Verzeichnis1"/>
+            <w:tabs>
+              <w:tab w:val="right" w:leader="dot" w:pos="9062"/>
+            </w:tabs>
+            <w:rPr>
+              <w:rFonts w:eastAsiaTheme="minorEastAsia"/>
+              <w:noProof/>
+              <w:lang w:eastAsia="de-CH"/>
+            </w:rPr>
+          </w:pPr>
+          <w:hyperlink w:anchor="_Toc531173378" w:history="1">
+            <w:r>
+              <w:rPr>
+                <w:rStyle w:val="Hyperlink"/>
+                <w:noProof/>
+              </w:rPr>
               <w:t>Quellen</w:t>
             </w:r>
             <w:r>
@@ -672,7 +964,7 @@
                 <w:noProof/>
                 <w:webHidden/>
               </w:rPr>
-              <w:instrText xml:space="preserve"> PAGEREF _Toc531160216 \h </w:instrText>
+              <w:instrText xml:space="preserve"> PAGEREF _Toc531173378 \h </w:instrText>
             </w:r>
             <w:r>
               <w:rPr>
@@ -692,7 +984,7 @@
                 <w:noProof/>
                 <w:webHidden/>
               </w:rPr>
-              <w:t>7</w:t>
+              <w:t>8</w:t>
             </w:r>
             <w:r>
               <w:rPr>
@@ -728,12 +1020,12 @@
       <w:pPr>
         <w:pStyle w:val="berschrift1"/>
       </w:pPr>
-      <w:bookmarkStart w:id="0" w:name="_Toc531160209"/>
+      <w:bookmarkStart w:id="1" w:name="_Toc531173367"/>
       <w:r>
         <w:lastRenderedPageBreak/>
         <w:t>Einleitung</w:t>
       </w:r>
-      <w:bookmarkEnd w:id="0"/>
+      <w:bookmarkEnd w:id="1"/>
     </w:p>
     <w:p>
       <w:r>
@@ -779,12 +1071,12 @@
       <w:pPr>
         <w:pStyle w:val="berschrift1"/>
       </w:pPr>
-      <w:bookmarkStart w:id="1" w:name="_Toc531160210"/>
+      <w:bookmarkStart w:id="2" w:name="_Toc531173368"/>
       <w:r>
         <w:lastRenderedPageBreak/>
         <w:t>Zweck der Dokumentation</w:t>
       </w:r>
-      <w:bookmarkEnd w:id="1"/>
+      <w:bookmarkEnd w:id="2"/>
     </w:p>
     <w:p>
       <w:r>
@@ -815,12 +1107,12 @@
       <w:pPr>
         <w:pStyle w:val="berschrift1"/>
       </w:pPr>
-      <w:bookmarkStart w:id="2" w:name="_Toc531160211"/>
+      <w:bookmarkStart w:id="3" w:name="_Toc531173369"/>
       <w:r>
         <w:lastRenderedPageBreak/>
         <w:t>Mockup</w:t>
       </w:r>
-      <w:bookmarkEnd w:id="2"/>
+      <w:bookmarkEnd w:id="3"/>
     </w:p>
     <w:p>
       <w:r>
@@ -893,22 +1185,22 @@
       <w:pPr>
         <w:pStyle w:val="berschrift1"/>
       </w:pPr>
-      <w:bookmarkStart w:id="3" w:name="_Toc531160212"/>
+      <w:bookmarkStart w:id="4" w:name="_Toc531173370"/>
       <w:r>
         <w:lastRenderedPageBreak/>
         <w:t>Umsetzung</w:t>
       </w:r>
-      <w:bookmarkEnd w:id="3"/>
+      <w:bookmarkEnd w:id="4"/>
     </w:p>
     <w:p>
       <w:pPr>
         <w:pStyle w:val="berschrift1"/>
       </w:pPr>
-      <w:bookmarkStart w:id="4" w:name="_Toc531160213"/>
+      <w:bookmarkStart w:id="5" w:name="_Toc531173371"/>
       <w:r>
         <w:t>Programmierrichtlinien</w:t>
       </w:r>
-      <w:bookmarkEnd w:id="4"/>
+      <w:bookmarkEnd w:id="5"/>
     </w:p>
     <w:p>
       <w:r>
@@ -976,6 +1268,7 @@
       <w:pPr>
         <w:pStyle w:val="berschrift2"/>
       </w:pPr>
+      <w:bookmarkStart w:id="6" w:name="_Toc531173372"/>
       <w:r>
         <w:t>A</w:t>
       </w:r>
@@ -985,6 +1278,7 @@
         </w:rPr>
         <w:t>llgemein</w:t>
       </w:r>
+      <w:bookmarkEnd w:id="6"/>
     </w:p>
     <w:p>
       <w:r>
@@ -993,13 +1287,7 @@
     </w:p>
     <w:p>
       <w:r>
-        <w:t xml:space="preserve">Es wird alles </w:t>
-      </w:r>
-      <w:r>
-        <w:t>in Englisch</w:t>
-      </w:r>
-      <w:r>
-        <w:t xml:space="preserve"> geschrieben, ausser die Kommentare -&gt; Deutsch </w:t>
+        <w:t xml:space="preserve">Es wird alles in Englisch geschrieben, ausser die Kommentare -&gt; Deutsch </w:t>
       </w:r>
       <w:proofErr w:type="spellStart"/>
       <w:r>
@@ -1051,6 +1339,336 @@
       <w:proofErr w:type="spellEnd"/>
       <w:r>
         <w:t>)</w:t>
+      </w:r>
+    </w:p>
+    <w:p>
+      <w:r>
+        <w:t>Beispiel:</w:t>
+      </w:r>
+    </w:p>
+    <w:p>
+      <w:pPr>
+        <w:pBdr>
+          <w:top w:val="single" w:sz="4" w:space="1" w:color="auto"/>
+          <w:left w:val="single" w:sz="4" w:space="4" w:color="auto"/>
+          <w:bottom w:val="single" w:sz="4" w:space="1" w:color="auto"/>
+          <w:right w:val="single" w:sz="4" w:space="4" w:color="auto"/>
+        </w:pBdr>
+      </w:pPr>
+      <w:proofErr w:type="spellStart"/>
+      <w:r>
+        <w:t>string</w:t>
+      </w:r>
+      <w:proofErr w:type="spellEnd"/>
+      <w:r>
+        <w:t xml:space="preserve"> </w:t>
+      </w:r>
+      <w:proofErr w:type="spellStart"/>
+      <w:r>
+        <w:t>namingConventions</w:t>
+      </w:r>
+      <w:proofErr w:type="spellEnd"/>
+      <w:r>
+        <w:t xml:space="preserve"> = null;</w:t>
+      </w:r>
+    </w:p>
+    <w:p>
+      <w:r>
+        <w:t>falsches Beispiel:</w:t>
+      </w:r>
+    </w:p>
+    <w:p>
+      <w:pPr>
+        <w:pBdr>
+          <w:top w:val="single" w:sz="4" w:space="1" w:color="auto"/>
+          <w:left w:val="single" w:sz="4" w:space="4" w:color="auto"/>
+          <w:bottom w:val="single" w:sz="4" w:space="1" w:color="auto"/>
+          <w:right w:val="single" w:sz="4" w:space="4" w:color="auto"/>
+        </w:pBdr>
+      </w:pPr>
+      <w:proofErr w:type="spellStart"/>
+      <w:r>
+        <w:t>string</w:t>
+      </w:r>
+      <w:proofErr w:type="spellEnd"/>
+      <w:r>
+        <w:t xml:space="preserve"> </w:t>
+      </w:r>
+      <w:proofErr w:type="spellStart"/>
+      <w:r>
+        <w:t>namingConventions</w:t>
+      </w:r>
+      <w:proofErr w:type="spellEnd"/>
+      <w:r>
+        <w:t>;</w:t>
+      </w:r>
+    </w:p>
+    <w:p/>
+    <w:p>
+      <w:pPr>
+        <w:pStyle w:val="berschrift2"/>
+      </w:pPr>
+      <w:bookmarkStart w:id="7" w:name="_Toc531173373"/>
+      <w:r>
+        <w:t>Properties</w:t>
+      </w:r>
+      <w:bookmarkEnd w:id="7"/>
+    </w:p>
+    <w:p>
+      <w:r>
+        <w:t xml:space="preserve">Properties sind in </w:t>
+      </w:r>
+      <w:proofErr w:type="spellStart"/>
+      <w:r>
+        <w:t>PascalCase</w:t>
+      </w:r>
+      <w:proofErr w:type="spellEnd"/>
+      <w:r>
+        <w:t xml:space="preserve"> geschrieben und sind </w:t>
+      </w:r>
+      <w:r>
+        <w:t>plural</w:t>
+      </w:r>
+      <w:r>
+        <w:t>.</w:t>
+      </w:r>
+    </w:p>
+    <w:p>
+      <w:pPr>
+        <w:pBdr>
+          <w:top w:val="single" w:sz="4" w:space="1" w:color="auto"/>
+          <w:left w:val="single" w:sz="4" w:space="4" w:color="auto"/>
+          <w:bottom w:val="single" w:sz="4" w:space="1" w:color="auto"/>
+          <w:right w:val="single" w:sz="4" w:space="4" w:color="auto"/>
+        </w:pBdr>
+      </w:pPr>
+      <w:proofErr w:type="spellStart"/>
+      <w:r>
+        <w:t>public</w:t>
+      </w:r>
+      <w:proofErr w:type="spellEnd"/>
+      <w:r>
+        <w:t xml:space="preserve"> </w:t>
+      </w:r>
+      <w:proofErr w:type="spellStart"/>
+      <w:r>
+        <w:t>string</w:t>
+      </w:r>
+      <w:proofErr w:type="spellEnd"/>
+      <w:r>
+        <w:t xml:space="preserve"> </w:t>
+      </w:r>
+      <w:proofErr w:type="spellStart"/>
+      <w:r>
+        <w:t>FirstName</w:t>
+      </w:r>
+      <w:proofErr w:type="spellEnd"/>
+      <w:r>
+        <w:t xml:space="preserve"> </w:t>
+      </w:r>
+      <w:proofErr w:type="gramStart"/>
+      <w:r>
+        <w:t xml:space="preserve">{ </w:t>
+      </w:r>
+      <w:proofErr w:type="spellStart"/>
+      <w:r>
+        <w:t>get</w:t>
+      </w:r>
+      <w:proofErr w:type="spellEnd"/>
+      <w:proofErr w:type="gramEnd"/>
+      <w:r>
+        <w:t xml:space="preserve">; </w:t>
+      </w:r>
+      <w:proofErr w:type="spellStart"/>
+      <w:r>
+        <w:t>set</w:t>
+      </w:r>
+      <w:proofErr w:type="spellEnd"/>
+      <w:r>
+        <w:t>;}</w:t>
+      </w:r>
+    </w:p>
+    <w:p>
+      <w:pPr>
+        <w:pStyle w:val="berschrift2"/>
+      </w:pPr>
+      <w:bookmarkStart w:id="8" w:name="_Toc531173374"/>
+      <w:r>
+        <w:t>Methoden</w:t>
+      </w:r>
+      <w:bookmarkEnd w:id="8"/>
+    </w:p>
+    <w:p>
+      <w:r>
+        <w:t xml:space="preserve">Methoden werden in </w:t>
+      </w:r>
+      <w:proofErr w:type="spellStart"/>
+      <w:r>
+        <w:t>PascalCase</w:t>
+      </w:r>
+      <w:proofErr w:type="spellEnd"/>
+      <w:r>
+        <w:t xml:space="preserve"> geschrieben. Methoden fangen mit einem Verb an. Brackets fangen auf einer neuen Linie an.</w:t>
+      </w:r>
+    </w:p>
+    <w:p>
+      <w:r>
+        <w:t>Beispiel:</w:t>
+      </w:r>
+    </w:p>
+    <w:p>
+      <w:pPr>
+        <w:pBdr>
+          <w:top w:val="single" w:sz="4" w:space="1" w:color="auto"/>
+          <w:left w:val="single" w:sz="4" w:space="4" w:color="auto"/>
+          <w:bottom w:val="single" w:sz="4" w:space="1" w:color="auto"/>
+          <w:right w:val="single" w:sz="4" w:space="4" w:color="auto"/>
+        </w:pBdr>
+      </w:pPr>
+      <w:proofErr w:type="spellStart"/>
+      <w:r>
+        <w:t>DoSomething</w:t>
+      </w:r>
+      <w:proofErr w:type="spellEnd"/>
+      <w:r>
+        <w:t xml:space="preserve"> () </w:t>
+      </w:r>
+      <w:proofErr w:type="gramStart"/>
+      <w:r>
+        <w:t xml:space="preserve">{  </w:t>
+      </w:r>
+      <w:proofErr w:type="gramEnd"/>
+      <w:r>
+        <w:t xml:space="preserve">  //code }</w:t>
+      </w:r>
+    </w:p>
+    <w:p>
+      <w:pPr>
+        <w:pStyle w:val="berschrift2"/>
+      </w:pPr>
+      <w:bookmarkStart w:id="9" w:name="_Toc531173375"/>
+      <w:r>
+        <w:t>Klassen</w:t>
+      </w:r>
+      <w:bookmarkEnd w:id="9"/>
+    </w:p>
+    <w:p>
+      <w:r>
+        <w:t>Klassen fangen mit einem Grossbuchstaben an und sind Singular.</w:t>
+      </w:r>
+    </w:p>
+    <w:p>
+      <w:pPr>
+        <w:pBdr>
+          <w:top w:val="single" w:sz="4" w:space="1" w:color="auto"/>
+          <w:left w:val="single" w:sz="4" w:space="4" w:color="auto"/>
+          <w:bottom w:val="single" w:sz="4" w:space="1" w:color="auto"/>
+          <w:right w:val="single" w:sz="4" w:space="4" w:color="auto"/>
+        </w:pBdr>
+      </w:pPr>
+      <w:proofErr w:type="spellStart"/>
+      <w:r>
+        <w:t>public</w:t>
+      </w:r>
+      <w:proofErr w:type="spellEnd"/>
+      <w:r>
+        <w:t xml:space="preserve"> </w:t>
+      </w:r>
+      <w:proofErr w:type="spellStart"/>
+      <w:r>
+        <w:t>class</w:t>
+      </w:r>
+      <w:proofErr w:type="spellEnd"/>
+      <w:r>
+        <w:t xml:space="preserve"> </w:t>
+      </w:r>
+      <w:proofErr w:type="spellStart"/>
+      <w:r>
+        <w:t>Tree</w:t>
+      </w:r>
+      <w:proofErr w:type="spellEnd"/>
+      <w:r>
+        <w:t xml:space="preserve"> </w:t>
+      </w:r>
+      <w:proofErr w:type="gramStart"/>
+      <w:r>
+        <w:t xml:space="preserve">{  </w:t>
+      </w:r>
+      <w:proofErr w:type="gramEnd"/>
+      <w:r>
+        <w:t xml:space="preserve">  //Properties }</w:t>
+      </w:r>
+    </w:p>
+    <w:p>
+      <w:pPr>
+        <w:pStyle w:val="berschrift2"/>
+      </w:pPr>
+      <w:bookmarkStart w:id="10" w:name="_Toc531173376"/>
+      <w:r>
+        <w:lastRenderedPageBreak/>
+        <w:t>Kommentare</w:t>
+      </w:r>
+      <w:bookmarkEnd w:id="10"/>
+    </w:p>
+    <w:p>
+      <w:r>
+        <w:t xml:space="preserve">Kurze und verständliche Kommentare vor Methoden, WENN </w:t>
+      </w:r>
+      <w:proofErr w:type="spellStart"/>
+      <w:r>
+        <w:t>Methodename</w:t>
+      </w:r>
+      <w:proofErr w:type="spellEnd"/>
+      <w:r>
+        <w:t xml:space="preserve"> nicht selbsterklärend ist. -&gt; Deutsch</w:t>
+      </w:r>
+      <w:r>
+        <w:t>. Bei allen Public Methoden muss ///&lt;</w:t>
+      </w:r>
+      <w:proofErr w:type="spellStart"/>
+      <w:r>
+        <w:t>summary</w:t>
+      </w:r>
+      <w:proofErr w:type="spellEnd"/>
+      <w:r>
+        <w:t>&gt;</w:t>
+      </w:r>
+      <w:r>
+        <w:t xml:space="preserve"> als Kommentar stehen</w:t>
+      </w:r>
+      <w:r>
+        <w:t>. Bei Returns muss ///&lt;</w:t>
+      </w:r>
+      <w:proofErr w:type="spellStart"/>
+      <w:r>
+        <w:t>returns</w:t>
+      </w:r>
+      <w:proofErr w:type="spellEnd"/>
+      <w:r>
+        <w:t xml:space="preserve">&gt; </w:t>
+      </w:r>
+      <w:r>
+        <w:t>Rückgabe</w:t>
+      </w:r>
+      <w:r>
+        <w:t>wert</w:t>
+      </w:r>
+      <w:r>
+        <w:t xml:space="preserve"> &lt;</w:t>
+      </w:r>
+      <w:r>
+        <w:t>/</w:t>
+      </w:r>
+      <w:proofErr w:type="spellStart"/>
+      <w:r>
+        <w:t>retruns</w:t>
+      </w:r>
+      <w:proofErr w:type="spellEnd"/>
+      <w:r>
+        <w:t>&gt;</w:t>
+      </w:r>
+      <w:r>
+        <w:t xml:space="preserve"> stehen.</w:t>
       </w:r>
     </w:p>
     <w:p>
@@ -1070,133 +1688,67 @@
           <w:lang w:val="fr-CH"/>
         </w:rPr>
       </w:pPr>
+      <w:r>
+        <w:t xml:space="preserve">// </w:t>
+      </w:r>
       <w:proofErr w:type="gramStart"/>
+      <w:r>
+        <w:t>Gibt</w:t>
+      </w:r>
+      <w:proofErr w:type="gramEnd"/>
+      <w:r>
+        <w:t xml:space="preserve"> den </w:t>
+      </w:r>
+      <w:proofErr w:type="spellStart"/>
+      <w:r>
+        <w:t>string</w:t>
+      </w:r>
+      <w:proofErr w:type="spellEnd"/>
+      <w:r>
+        <w:t xml:space="preserve"> in UPPERCASE zurück. </w:t>
+      </w:r>
+      <w:proofErr w:type="spellStart"/>
       <w:r>
         <w:rPr>
           <w:lang w:val="fr-CH"/>
         </w:rPr>
-        <w:t>string</w:t>
-      </w:r>
-      <w:proofErr w:type="gramEnd"/>
+        <w:t>DoSomething</w:t>
+      </w:r>
+      <w:proofErr w:type="spellEnd"/>
       <w:r>
         <w:rPr>
           <w:lang w:val="fr-CH"/>
         </w:rPr>
-        <w:t xml:space="preserve"> </w:t>
+        <w:t xml:space="preserve"> (string </w:t>
       </w:r>
       <w:proofErr w:type="spellStart"/>
       <w:r>
         <w:rPr>
           <w:lang w:val="fr-CH"/>
         </w:rPr>
-        <w:t>namingConventions</w:t>
+        <w:t>text</w:t>
       </w:r>
       <w:proofErr w:type="spellEnd"/>
       <w:r>
         <w:rPr>
           <w:lang w:val="fr-CH"/>
         </w:rPr>
-        <w:t xml:space="preserve"> = </w:t>
-      </w:r>
-      <w:proofErr w:type="spellStart"/>
+        <w:t xml:space="preserve">) </w:t>
+      </w:r>
+      <w:proofErr w:type="gramStart"/>
       <w:r>
         <w:rPr>
           <w:lang w:val="fr-CH"/>
         </w:rPr>
-        <w:t>null</w:t>
-      </w:r>
-      <w:proofErr w:type="spellEnd"/>
+        <w:t xml:space="preserve">{  </w:t>
+      </w:r>
+      <w:proofErr w:type="gramEnd"/>
       <w:r>
         <w:rPr>
           <w:lang w:val="fr-CH"/>
         </w:rPr>
-        <w:t>;</w:t>
-      </w:r>
-    </w:p>
-    <w:p>
-      <w:pPr>
-        <w:rPr>
-          <w:lang w:val="fr-CH"/>
-        </w:rPr>
-      </w:pPr>
-      <w:proofErr w:type="spellStart"/>
-      <w:proofErr w:type="gramStart"/>
-      <w:r>
-        <w:rPr>
-          <w:lang w:val="fr-CH"/>
-        </w:rPr>
-        <w:t>falsches</w:t>
-      </w:r>
-      <w:proofErr w:type="spellEnd"/>
-      <w:proofErr w:type="gramEnd"/>
-      <w:r>
-        <w:rPr>
-          <w:lang w:val="fr-CH"/>
-        </w:rPr>
-        <w:t xml:space="preserve"> </w:t>
-      </w:r>
-      <w:proofErr w:type="spellStart"/>
-      <w:r>
-        <w:rPr>
-          <w:lang w:val="fr-CH"/>
-        </w:rPr>
-        <w:t>Beispiel</w:t>
-      </w:r>
-      <w:proofErr w:type="spellEnd"/>
-      <w:r>
-        <w:rPr>
-          <w:lang w:val="fr-CH"/>
-        </w:rPr>
-        <w:t>:</w:t>
-      </w:r>
-    </w:p>
-    <w:p>
-      <w:pPr>
-        <w:pBdr>
-          <w:top w:val="single" w:sz="4" w:space="1" w:color="auto"/>
-          <w:left w:val="single" w:sz="4" w:space="4" w:color="auto"/>
-          <w:bottom w:val="single" w:sz="4" w:space="1" w:color="auto"/>
-          <w:right w:val="single" w:sz="4" w:space="4" w:color="auto"/>
-        </w:pBdr>
-        <w:rPr>
-          <w:lang w:val="fr-CH"/>
-        </w:rPr>
-      </w:pPr>
-      <w:proofErr w:type="gramStart"/>
-      <w:r>
-        <w:rPr>
-          <w:lang w:val="fr-CH"/>
-        </w:rPr>
-        <w:t>string</w:t>
-      </w:r>
-      <w:proofErr w:type="gramEnd"/>
-      <w:r>
-        <w:rPr>
-          <w:lang w:val="fr-CH"/>
-        </w:rPr>
-        <w:t xml:space="preserve"> </w:t>
-      </w:r>
-      <w:proofErr w:type="spellStart"/>
-      <w:r>
-        <w:rPr>
-          <w:lang w:val="fr-CH"/>
-        </w:rPr>
-        <w:t>namingConventions</w:t>
-      </w:r>
-      <w:proofErr w:type="spellEnd"/>
-      <w:r>
-        <w:rPr>
-          <w:lang w:val="fr-CH"/>
-        </w:rPr>
-        <w:t>;</w:t>
-      </w:r>
-    </w:p>
-    <w:p>
-      <w:pPr>
-        <w:rPr>
-          <w:lang w:val="fr-CH"/>
-        </w:rPr>
-      </w:pPr>
+        <w:t xml:space="preserve">  // code }</w:t>
+      </w:r>
     </w:p>
     <w:p>
       <w:pPr>
@@ -1205,366 +1757,14 @@
           <w:lang w:val="fr-CH"/>
         </w:rPr>
       </w:pPr>
-      <w:proofErr w:type="spellStart"/>
-      <w:r>
-        <w:rPr>
-          <w:lang w:val="fr-CH"/>
-        </w:rPr>
-        <w:t>Properties</w:t>
-      </w:r>
-      <w:proofErr w:type="spellEnd"/>
-    </w:p>
-    <w:p>
-      <w:r>
-        <w:t xml:space="preserve">Properties sind in </w:t>
-      </w:r>
-      <w:proofErr w:type="spellStart"/>
-      <w:r>
-        <w:t>PascalCase</w:t>
-      </w:r>
-      <w:proofErr w:type="spellEnd"/>
-      <w:r>
-        <w:t xml:space="preserve"> geschrieben und sind </w:t>
-      </w:r>
-      <w:r>
-        <w:t>plural</w:t>
-      </w:r>
-      <w:r>
-        <w:t>.</w:t>
-      </w:r>
-    </w:p>
-    <w:p>
-      <w:pPr>
-        <w:pBdr>
-          <w:top w:val="single" w:sz="4" w:space="1" w:color="auto"/>
-          <w:left w:val="single" w:sz="4" w:space="4" w:color="auto"/>
-          <w:bottom w:val="single" w:sz="4" w:space="1" w:color="auto"/>
-          <w:right w:val="single" w:sz="4" w:space="4" w:color="auto"/>
-        </w:pBdr>
-      </w:pPr>
-      <w:proofErr w:type="spellStart"/>
-      <w:r>
-        <w:t>public</w:t>
-      </w:r>
-      <w:proofErr w:type="spellEnd"/>
-      <w:r>
-        <w:t xml:space="preserve"> </w:t>
-      </w:r>
-      <w:proofErr w:type="spellStart"/>
-      <w:r>
-        <w:t>string</w:t>
-      </w:r>
-      <w:proofErr w:type="spellEnd"/>
-      <w:r>
-        <w:t xml:space="preserve"> </w:t>
-      </w:r>
-      <w:proofErr w:type="spellStart"/>
-      <w:r>
-        <w:t>FirstName</w:t>
-      </w:r>
-      <w:proofErr w:type="spellEnd"/>
-      <w:r>
-        <w:t xml:space="preserve"> </w:t>
-      </w:r>
-      <w:proofErr w:type="gramStart"/>
-      <w:r>
-        <w:t xml:space="preserve">{ </w:t>
-      </w:r>
-      <w:proofErr w:type="spellStart"/>
-      <w:r>
-        <w:t>get</w:t>
-      </w:r>
-      <w:proofErr w:type="spellEnd"/>
-      <w:proofErr w:type="gramEnd"/>
-      <w:r>
-        <w:t xml:space="preserve">; </w:t>
-      </w:r>
-      <w:proofErr w:type="spellStart"/>
-      <w:r>
-        <w:t>set</w:t>
-      </w:r>
-      <w:proofErr w:type="spellEnd"/>
-      <w:r>
-        <w:t>;}</w:t>
-      </w:r>
-    </w:p>
-    <w:p>
-      <w:pPr>
-        <w:pStyle w:val="berschrift2"/>
-      </w:pPr>
-      <w:r>
-        <w:t>Methoden</w:t>
-      </w:r>
-    </w:p>
-    <w:p>
-      <w:r>
-        <w:t xml:space="preserve">Methoden werden in </w:t>
-      </w:r>
-      <w:proofErr w:type="spellStart"/>
-      <w:r>
-        <w:t>PascalCase</w:t>
-      </w:r>
-      <w:proofErr w:type="spellEnd"/>
-      <w:r>
-        <w:t xml:space="preserve"> geschrieben. Methoden fangen mit einem Verb an. Brackets fangen auf einer neuen Linie an.</w:t>
-      </w:r>
-    </w:p>
-    <w:p>
-      <w:r>
-        <w:t>Beispiel:</w:t>
-      </w:r>
-    </w:p>
-    <w:p>
-      <w:pPr>
-        <w:pBdr>
-          <w:top w:val="single" w:sz="4" w:space="1" w:color="auto"/>
-          <w:left w:val="single" w:sz="4" w:space="4" w:color="auto"/>
-          <w:bottom w:val="single" w:sz="4" w:space="1" w:color="auto"/>
-          <w:right w:val="single" w:sz="4" w:space="4" w:color="auto"/>
-        </w:pBdr>
-      </w:pPr>
-      <w:proofErr w:type="spellStart"/>
-      <w:r>
-        <w:t>DoSomething</w:t>
-      </w:r>
-      <w:proofErr w:type="spellEnd"/>
-      <w:r>
-        <w:t xml:space="preserve"> () </w:t>
-      </w:r>
-      <w:proofErr w:type="gramStart"/>
-      <w:r>
-        <w:t xml:space="preserve">{  </w:t>
-      </w:r>
-      <w:proofErr w:type="gramEnd"/>
-      <w:r>
-        <w:t xml:space="preserve">  //code }</w:t>
-      </w:r>
-    </w:p>
-    <w:p>
-      <w:pPr>
-        <w:pStyle w:val="berschrift2"/>
-      </w:pPr>
-      <w:r>
-        <w:t>Klassen</w:t>
-      </w:r>
-    </w:p>
-    <w:p>
-      <w:r>
-        <w:t>Klassen fangen mit einem Grossbuchstaben an und sind Singular.</w:t>
-      </w:r>
-    </w:p>
-    <w:p>
-      <w:pPr>
-        <w:pBdr>
-          <w:top w:val="single" w:sz="4" w:space="1" w:color="auto"/>
-          <w:left w:val="single" w:sz="4" w:space="4" w:color="auto"/>
-          <w:bottom w:val="single" w:sz="4" w:space="1" w:color="auto"/>
-          <w:right w:val="single" w:sz="4" w:space="4" w:color="auto"/>
-        </w:pBdr>
-      </w:pPr>
-      <w:proofErr w:type="spellStart"/>
-      <w:r>
-        <w:t>public</w:t>
-      </w:r>
-      <w:proofErr w:type="spellEnd"/>
-      <w:r>
-        <w:t xml:space="preserve"> </w:t>
-      </w:r>
-      <w:proofErr w:type="spellStart"/>
-      <w:r>
-        <w:t>class</w:t>
-      </w:r>
-      <w:proofErr w:type="spellEnd"/>
-      <w:r>
-        <w:t xml:space="preserve"> </w:t>
-      </w:r>
-      <w:proofErr w:type="spellStart"/>
-      <w:r>
-        <w:t>Tree</w:t>
-      </w:r>
-      <w:proofErr w:type="spellEnd"/>
-      <w:r>
-        <w:t xml:space="preserve"> </w:t>
-      </w:r>
-      <w:proofErr w:type="gramStart"/>
-      <w:r>
-        <w:t xml:space="preserve">{  </w:t>
-      </w:r>
-      <w:proofErr w:type="gramEnd"/>
-      <w:r>
-        <w:t xml:space="preserve">  //Properties }</w:t>
-      </w:r>
-    </w:p>
-    <w:p>
-      <w:pPr>
-        <w:pStyle w:val="berschrift2"/>
-      </w:pPr>
-      <w:r>
-        <w:lastRenderedPageBreak/>
-        <w:t>Kommentare</w:t>
-      </w:r>
-    </w:p>
-    <w:p>
-      <w:r>
-        <w:t xml:space="preserve">Kurze und verständliche Kommentare vor Methoden, WENN </w:t>
-      </w:r>
-      <w:proofErr w:type="spellStart"/>
-      <w:r>
-        <w:t>Methodename</w:t>
-      </w:r>
-      <w:proofErr w:type="spellEnd"/>
-      <w:r>
-        <w:t xml:space="preserve"> nicht selbsterklärend ist. -&gt; Deutsch</w:t>
-      </w:r>
-      <w:r>
-        <w:t xml:space="preserve">. </w:t>
-      </w:r>
-      <w:r>
-        <w:t>Bei allen Public Methoden muss ///&lt;</w:t>
-      </w:r>
-      <w:proofErr w:type="spellStart"/>
-      <w:r>
-        <w:t>summary</w:t>
-      </w:r>
-      <w:proofErr w:type="spellEnd"/>
-      <w:r>
-        <w:t>&gt;</w:t>
-      </w:r>
-      <w:r>
-        <w:t xml:space="preserve"> als Kommentar stehen</w:t>
-      </w:r>
-      <w:r>
-        <w:t>.</w:t>
-      </w:r>
-      <w:r>
-        <w:t xml:space="preserve"> Bei Returns muss ///&lt;</w:t>
-      </w:r>
-      <w:proofErr w:type="spellStart"/>
-      <w:r>
-        <w:t>returns</w:t>
-      </w:r>
-      <w:proofErr w:type="spellEnd"/>
-      <w:r>
-        <w:t xml:space="preserve">&gt; </w:t>
-      </w:r>
-      <w:r>
-        <w:t>Rückgabe</w:t>
-      </w:r>
-      <w:r>
-        <w:t>wert</w:t>
-      </w:r>
-      <w:r>
-        <w:t xml:space="preserve"> &lt;</w:t>
-      </w:r>
-      <w:r>
-        <w:t>/</w:t>
-      </w:r>
-      <w:proofErr w:type="spellStart"/>
-      <w:r>
-        <w:t>retruns</w:t>
-      </w:r>
-      <w:proofErr w:type="spellEnd"/>
-      <w:r>
-        <w:t>&gt;</w:t>
-      </w:r>
-      <w:r>
-        <w:t xml:space="preserve"> stehen.</w:t>
-      </w:r>
-      <w:bookmarkStart w:id="5" w:name="_GoBack"/>
-      <w:bookmarkEnd w:id="5"/>
-    </w:p>
-    <w:p>
-      <w:r>
-        <w:t>Beispiel:</w:t>
-      </w:r>
-    </w:p>
-    <w:p>
-      <w:pPr>
-        <w:pBdr>
-          <w:top w:val="single" w:sz="4" w:space="1" w:color="auto"/>
-          <w:left w:val="single" w:sz="4" w:space="4" w:color="auto"/>
-          <w:bottom w:val="single" w:sz="4" w:space="1" w:color="auto"/>
-          <w:right w:val="single" w:sz="4" w:space="4" w:color="auto"/>
-        </w:pBdr>
-        <w:rPr>
-          <w:lang w:val="fr-CH"/>
-        </w:rPr>
-      </w:pPr>
-      <w:r>
-        <w:t xml:space="preserve">// </w:t>
-      </w:r>
-      <w:proofErr w:type="gramStart"/>
-      <w:r>
-        <w:t>Gibt</w:t>
-      </w:r>
-      <w:proofErr w:type="gramEnd"/>
-      <w:r>
-        <w:t xml:space="preserve"> den </w:t>
-      </w:r>
-      <w:proofErr w:type="spellStart"/>
-      <w:r>
-        <w:t>string</w:t>
-      </w:r>
-      <w:proofErr w:type="spellEnd"/>
-      <w:r>
-        <w:t xml:space="preserve"> in UPPERCASE zurück. </w:t>
-      </w:r>
-      <w:proofErr w:type="spellStart"/>
-      <w:r>
-        <w:rPr>
-          <w:lang w:val="fr-CH"/>
-        </w:rPr>
-        <w:t>DoSomething</w:t>
-      </w:r>
-      <w:proofErr w:type="spellEnd"/>
-      <w:r>
-        <w:rPr>
-          <w:lang w:val="fr-CH"/>
-        </w:rPr>
-        <w:t xml:space="preserve"> (string </w:t>
-      </w:r>
-      <w:proofErr w:type="spellStart"/>
-      <w:r>
-        <w:rPr>
-          <w:lang w:val="fr-CH"/>
-        </w:rPr>
-        <w:t>text</w:t>
-      </w:r>
-      <w:proofErr w:type="spellEnd"/>
-      <w:r>
-        <w:rPr>
-          <w:lang w:val="fr-CH"/>
-        </w:rPr>
-        <w:t xml:space="preserve">) </w:t>
-      </w:r>
-      <w:proofErr w:type="gramStart"/>
-      <w:r>
-        <w:rPr>
-          <w:lang w:val="fr-CH"/>
-        </w:rPr>
-        <w:t xml:space="preserve">{  </w:t>
-      </w:r>
-      <w:proofErr w:type="gramEnd"/>
-      <w:r>
-        <w:rPr>
-          <w:lang w:val="fr-CH"/>
-        </w:rPr>
-        <w:t xml:space="preserve">  // code }</w:t>
-      </w:r>
-    </w:p>
-    <w:p>
-      <w:pPr>
-        <w:pStyle w:val="berschrift2"/>
-        <w:rPr>
-          <w:lang w:val="fr-CH"/>
-        </w:rPr>
-      </w:pPr>
+      <w:bookmarkStart w:id="11" w:name="_Toc531173377"/>
       <w:r>
         <w:rPr>
           <w:lang w:val="fr-CH"/>
         </w:rPr>
         <w:t>GUI-Controls</w:t>
       </w:r>
+      <w:bookmarkEnd w:id="11"/>
     </w:p>
     <w:p>
       <w:r>
@@ -1580,11 +1780,6 @@
       </w:r>
     </w:p>
     <w:p>
-      <w:pPr>
-        <w:rPr>
-          <w:lang w:val="fr-CH"/>
-        </w:rPr>
-      </w:pPr>
       <w:r>
         <w:t xml:space="preserve">Label: </w:t>
       </w:r>
@@ -1700,128 +1895,64 @@
       </w:r>
       <w:proofErr w:type="spellStart"/>
       <w:r>
-        <w:rPr>
-          <w:lang w:val="fr-CH"/>
-        </w:rPr>
         <w:t>RadioButton</w:t>
       </w:r>
       <w:proofErr w:type="spellEnd"/>
       <w:r>
-        <w:rPr>
-          <w:lang w:val="fr-CH"/>
-        </w:rPr>
         <w:t xml:space="preserve">: </w:t>
       </w:r>
       <w:proofErr w:type="spellStart"/>
       <w:r>
-        <w:rPr>
-          <w:lang w:val="fr-CH"/>
-        </w:rPr>
         <w:t>opt</w:t>
       </w:r>
       <w:proofErr w:type="spellEnd"/>
       <w:r>
-        <w:rPr>
-          <w:lang w:val="fr-CH"/>
-        </w:rPr>
         <w:t xml:space="preserve">... </w:t>
       </w:r>
       <w:proofErr w:type="spellStart"/>
       <w:r>
-        <w:rPr>
-          <w:lang w:val="fr-CH"/>
-        </w:rPr>
         <w:t>CheckBox</w:t>
       </w:r>
       <w:proofErr w:type="spellEnd"/>
       <w:r>
-        <w:rPr>
-          <w:lang w:val="fr-CH"/>
-        </w:rPr>
         <w:t xml:space="preserve">: </w:t>
       </w:r>
       <w:proofErr w:type="spellStart"/>
       <w:r>
-        <w:rPr>
-          <w:lang w:val="fr-CH"/>
-        </w:rPr>
         <w:t>chk</w:t>
       </w:r>
       <w:proofErr w:type="spellEnd"/>
       <w:r>
-        <w:rPr>
-          <w:lang w:val="fr-CH"/>
-        </w:rPr>
         <w:t xml:space="preserve">... </w:t>
       </w:r>
       <w:proofErr w:type="spellStart"/>
       <w:r>
-        <w:rPr>
-          <w:lang w:val="fr-CH"/>
-        </w:rPr>
         <w:t>GroupBox</w:t>
       </w:r>
       <w:proofErr w:type="spellEnd"/>
       <w:r>
-        <w:rPr>
-          <w:lang w:val="fr-CH"/>
-        </w:rPr>
         <w:t xml:space="preserve">: </w:t>
       </w:r>
       <w:proofErr w:type="spellStart"/>
       <w:r>
-        <w:rPr>
-          <w:lang w:val="fr-CH"/>
-        </w:rPr>
         <w:t>grp</w:t>
       </w:r>
       <w:proofErr w:type="spellEnd"/>
       <w:r>
-        <w:rPr>
-          <w:lang w:val="fr-CH"/>
-        </w:rPr>
         <w:t xml:space="preserve">... Panel: </w:t>
       </w:r>
       <w:proofErr w:type="spellStart"/>
       <w:r>
-        <w:rPr>
-          <w:lang w:val="fr-CH"/>
-        </w:rPr>
         <w:t>pnl</w:t>
       </w:r>
       <w:proofErr w:type="spellEnd"/>
       <w:r>
-        <w:rPr>
-          <w:lang w:val="fr-CH"/>
-        </w:rPr>
         <w:t>...</w:t>
       </w:r>
     </w:p>
     <w:p>
-      <w:pPr>
-        <w:rPr>
-          <w:lang w:val="fr-CH"/>
-        </w:rPr>
-      </w:pPr>
-      <w:r>
-        <w:rPr>
-          <w:lang w:val="fr-CH"/>
-        </w:rPr>
-        <w:t>GUI-</w:t>
-      </w:r>
-      <w:proofErr w:type="gramStart"/>
-      <w:r>
-        <w:rPr>
-          <w:lang w:val="fr-CH"/>
-        </w:rPr>
-        <w:t>Events:</w:t>
-      </w:r>
-      <w:proofErr w:type="gramEnd"/>
-      <w:r>
-        <w:rPr>
-          <w:lang w:val="fr-CH"/>
-        </w:rPr>
-        <w:t xml:space="preserve"> Standard.</w:t>
+      <w:r>
+        <w:t>GUI-Events: Standard.</w:t>
       </w:r>
     </w:p>
     <w:p>
@@ -1857,12 +1988,12 @@
       <w:pPr>
         <w:pStyle w:val="berschrift1"/>
       </w:pPr>
-      <w:bookmarkStart w:id="6" w:name="_Toc531160216"/>
+      <w:bookmarkStart w:id="12" w:name="_Toc531173378"/>
       <w:r>
         <w:lastRenderedPageBreak/>
         <w:t>Quellen</w:t>
       </w:r>
-      <w:bookmarkEnd w:id="6"/>
+      <w:bookmarkEnd w:id="12"/>
     </w:p>
     <w:p/>
     <w:p/>
@@ -2949,7 +3080,7 @@
 </file>
 
 <file path=customXml/itemProps1.xml><?xml version="1.0" encoding="utf-8"?>
-<ds:datastoreItem xmlns:ds="http://schemas.openxmlformats.org/officeDocument/2006/customXml" ds:itemID="{FC514E5B-E01B-4097-9192-9FD8F9B136E5}">
+<ds:datastoreItem xmlns:ds="http://schemas.openxmlformats.org/officeDocument/2006/customXml" ds:itemID="{F24667F1-F4EF-456E-89B4-04D6E7265A4B}">
   <ds:schemaRefs>
     <ds:schemaRef ds:uri="http://schemas.openxmlformats.org/officeDocument/2006/bibliography"/>
   </ds:schemaRefs>

</xml_diff>

<commit_message>
Create comments, Update documentation
</commit_message>
<xml_diff>
--- a/doc/ÜK_318_Dokumentation.docx
+++ b/doc/ÜK_318_Dokumentation.docx
@@ -5,6 +5,9 @@
     <w:p>
       <w:pPr>
         <w:jc w:val="center"/>
+        <w:rPr>
+          <w:sz w:val="28"/>
+        </w:rPr>
       </w:pPr>
       <w:r>
         <w:rPr>
@@ -23,6 +26,66 @@
       <w:pPr>
         <w:jc w:val="center"/>
       </w:pPr>
+      <w:r>
+        <w:rPr>
+          <w:noProof/>
+        </w:rPr>
+        <w:drawing>
+          <wp:anchor distT="0" distB="0" distL="114300" distR="114300" simplePos="0" relativeHeight="251658240" behindDoc="0" locked="0" layoutInCell="1" allowOverlap="1" wp14:anchorId="5D9735AC">
+            <wp:simplePos x="0" y="0"/>
+            <wp:positionH relativeFrom="column">
+              <wp:posOffset>174625</wp:posOffset>
+            </wp:positionH>
+            <wp:positionV relativeFrom="paragraph">
+              <wp:posOffset>204470</wp:posOffset>
+            </wp:positionV>
+            <wp:extent cx="5438775" cy="4411980"/>
+            <wp:effectExtent l="0" t="0" r="9525" b="7620"/>
+            <wp:wrapTopAndBottom/>
+            <wp:docPr id="2" name="Grafik 2"/>
+            <wp:cNvGraphicFramePr>
+              <a:graphicFrameLocks xmlns:a="http://schemas.openxmlformats.org/drawingml/2006/main" noChangeAspect="1"/>
+            </wp:cNvGraphicFramePr>
+            <a:graphic xmlns:a="http://schemas.openxmlformats.org/drawingml/2006/main">
+              <a:graphicData uri="http://schemas.openxmlformats.org/drawingml/2006/picture">
+                <pic:pic xmlns:pic="http://schemas.openxmlformats.org/drawingml/2006/picture">
+                  <pic:nvPicPr>
+                    <pic:cNvPr id="1" name=""/>
+                    <pic:cNvPicPr/>
+                  </pic:nvPicPr>
+                  <pic:blipFill>
+                    <a:blip r:embed="rId7">
+                      <a:extLst>
+                        <a:ext uri="{28A0092B-C50C-407E-A947-70E740481C1C}">
+                          <a14:useLocalDpi xmlns:a14="http://schemas.microsoft.com/office/drawing/2010/main" val="0"/>
+                        </a:ext>
+                      </a:extLst>
+                    </a:blip>
+                    <a:stretch>
+                      <a:fillRect/>
+                    </a:stretch>
+                  </pic:blipFill>
+                  <pic:spPr>
+                    <a:xfrm>
+                      <a:off x="0" y="0"/>
+                      <a:ext cx="5438775" cy="4411980"/>
+                    </a:xfrm>
+                    <a:prstGeom prst="rect">
+                      <a:avLst/>
+                    </a:prstGeom>
+                  </pic:spPr>
+                </pic:pic>
+              </a:graphicData>
+            </a:graphic>
+            <wp14:sizeRelH relativeFrom="margin">
+              <wp14:pctWidth>0</wp14:pctWidth>
+            </wp14:sizeRelH>
+            <wp14:sizeRelV relativeFrom="margin">
+              <wp14:pctHeight>0</wp14:pctHeight>
+            </wp14:sizeRelV>
+          </wp:anchor>
+        </w:drawing>
+      </w:r>
     </w:p>
     <w:p>
       <w:pPr>
@@ -41,55 +104,50 @@
     </w:p>
     <w:p>
       <w:pPr>
-        <w:jc w:val="center"/>
+        <w:rPr>
+          <w:sz w:val="28"/>
+        </w:rPr>
       </w:pPr>
     </w:p>
     <w:p>
       <w:pPr>
         <w:jc w:val="center"/>
+        <w:rPr>
+          <w:sz w:val="28"/>
+        </w:rPr>
       </w:pPr>
+      <w:r>
+        <w:rPr>
+          <w:sz w:val="28"/>
+        </w:rPr>
+        <w:t>ÜK-318</w:t>
+      </w:r>
     </w:p>
     <w:p>
       <w:pPr>
         <w:jc w:val="center"/>
+        <w:rPr>
+          <w:sz w:val="28"/>
+        </w:rPr>
       </w:pPr>
+      <w:r>
+        <w:rPr>
+          <w:sz w:val="28"/>
+        </w:rPr>
+        <w:t>Levin Joller</w:t>
+      </w:r>
     </w:p>
     <w:p>
       <w:pPr>
         <w:jc w:val="center"/>
+        <w:rPr>
+          <w:sz w:val="28"/>
+        </w:rPr>
       </w:pPr>
-    </w:p>
-    <w:p>
-      <w:pPr>
-        <w:jc w:val="center"/>
-      </w:pPr>
-    </w:p>
-    <w:p>
-      <w:pPr>
-        <w:jc w:val="center"/>
-      </w:pPr>
-    </w:p>
-    <w:p>
-      <w:pPr>
-        <w:jc w:val="center"/>
-      </w:pPr>
-      <w:r>
-        <w:t>ÜK-318</w:t>
-      </w:r>
-    </w:p>
-    <w:p>
-      <w:pPr>
-        <w:jc w:val="center"/>
-      </w:pPr>
-      <w:r>
-        <w:t>Levin Joller</w:t>
-      </w:r>
-    </w:p>
-    <w:p>
-      <w:pPr>
-        <w:jc w:val="center"/>
-      </w:pPr>
-      <w:r>
+      <w:r>
+        <w:rPr>
+          <w:sz w:val="28"/>
+        </w:rPr>
         <w:t>27. November 2018</w:t>
       </w:r>
     </w:p>
@@ -101,13 +159,9 @@
     <w:sdt>
       <w:sdtPr>
         <w:rPr>
-          <w:rFonts w:asciiTheme="minorHAnsi" w:eastAsiaTheme="minorHAnsi" w:hAnsiTheme="minorHAnsi" w:cstheme="minorBidi"/>
-          <w:color w:val="auto"/>
-          <w:sz w:val="22"/>
-          <w:szCs w:val="22"/>
-          <w:lang w:eastAsia="en-US"/>
+          <w:lang w:val="de-DE"/>
         </w:rPr>
-        <w:id w:val="-1599486984"/>
+        <w:id w:val="1499007028"/>
         <w:docPartObj>
           <w:docPartGallery w:val="Table of Contents"/>
           <w:docPartUnique/>
@@ -115,8 +169,13 @@
       </w:sdtPr>
       <w:sdtEndPr>
         <w:rPr>
+          <w:rFonts w:asciiTheme="minorHAnsi" w:eastAsiaTheme="minorHAnsi" w:hAnsiTheme="minorHAnsi" w:cstheme="minorBidi"/>
           <w:b/>
           <w:bCs/>
+          <w:color w:val="auto"/>
+          <w:sz w:val="22"/>
+          <w:szCs w:val="22"/>
+          <w:lang w:eastAsia="en-US"/>
         </w:rPr>
       </w:sdtEndPr>
       <w:sdtContent>
@@ -125,12 +184,10 @@
             <w:pStyle w:val="Inhaltsverzeichnisberschrift"/>
           </w:pPr>
           <w:r>
-            <w:t>Inh</w:t>
-          </w:r>
-          <w:bookmarkStart w:id="0" w:name="_GoBack"/>
-          <w:bookmarkEnd w:id="0"/>
-          <w:r>
-            <w:t>alt</w:t>
+            <w:rPr>
+              <w:lang w:val="de-DE"/>
+            </w:rPr>
+            <w:t>Inhaltsverzeichnis</w:t>
           </w:r>
         </w:p>
         <w:p>
@@ -149,6 +206,7 @@
             <w:rPr>
               <w:b/>
               <w:bCs/>
+              <w:lang w:val="de-DE"/>
             </w:rPr>
             <w:fldChar w:fldCharType="begin"/>
           </w:r>
@@ -156,6 +214,7 @@
             <w:rPr>
               <w:b/>
               <w:bCs/>
+              <w:lang w:val="de-DE"/>
             </w:rPr>
             <w:instrText xml:space="preserve"> TOC \o "1-3" \h \z \u </w:instrText>
           </w:r>
@@ -163,10 +222,11 @@
             <w:rPr>
               <w:b/>
               <w:bCs/>
+              <w:lang w:val="de-DE"/>
             </w:rPr>
             <w:fldChar w:fldCharType="separate"/>
           </w:r>
-          <w:hyperlink w:anchor="_Toc531173367" w:history="1">
+          <w:hyperlink w:anchor="_Toc531533818" w:history="1">
             <w:r>
               <w:rPr>
                 <w:rStyle w:val="Hyperlink"/>
@@ -193,7 +253,7 @@
                 <w:noProof/>
                 <w:webHidden/>
               </w:rPr>
-              <w:instrText xml:space="preserve"> PAGEREF _Toc531173367 \h </w:instrText>
+              <w:instrText xml:space="preserve"> PAGEREF _Toc531533818 \h </w:instrText>
             </w:r>
             <w:r>
               <w:rPr>
@@ -236,7 +296,7 @@
               <w:lang w:eastAsia="de-CH"/>
             </w:rPr>
           </w:pPr>
-          <w:hyperlink w:anchor="_Toc531173368" w:history="1">
+          <w:hyperlink w:anchor="_Toc531533819" w:history="1">
             <w:r>
               <w:rPr>
                 <w:rStyle w:val="Hyperlink"/>
@@ -263,7 +323,7 @@
                 <w:noProof/>
                 <w:webHidden/>
               </w:rPr>
-              <w:instrText xml:space="preserve"> PAGEREF _Toc531173368 \h </w:instrText>
+              <w:instrText xml:space="preserve"> PAGEREF _Toc531533819 \h </w:instrText>
             </w:r>
             <w:r>
               <w:rPr>
@@ -306,7 +366,7 @@
               <w:lang w:eastAsia="de-CH"/>
             </w:rPr>
           </w:pPr>
-          <w:hyperlink w:anchor="_Toc531173369" w:history="1">
+          <w:hyperlink w:anchor="_Toc531533820" w:history="1">
             <w:r>
               <w:rPr>
                 <w:rStyle w:val="Hyperlink"/>
@@ -333,7 +393,7 @@
                 <w:noProof/>
                 <w:webHidden/>
               </w:rPr>
-              <w:instrText xml:space="preserve"> PAGEREF _Toc531173369 \h </w:instrText>
+              <w:instrText xml:space="preserve"> PAGEREF _Toc531533820 \h </w:instrText>
             </w:r>
             <w:r>
               <w:rPr>
@@ -376,7 +436,7 @@
               <w:lang w:eastAsia="de-CH"/>
             </w:rPr>
           </w:pPr>
-          <w:hyperlink w:anchor="_Toc531173370" w:history="1">
+          <w:hyperlink w:anchor="_Toc531533821" w:history="1">
             <w:r>
               <w:rPr>
                 <w:rStyle w:val="Hyperlink"/>
@@ -403,7 +463,147 @@
                 <w:noProof/>
                 <w:webHidden/>
               </w:rPr>
-              <w:instrText xml:space="preserve"> PAGEREF _Toc531173370 \h </w:instrText>
+              <w:instrText xml:space="preserve"> PAGEREF _Toc531533821 \h </w:instrText>
+            </w:r>
+            <w:r>
+              <w:rPr>
+                <w:noProof/>
+                <w:webHidden/>
+              </w:rPr>
+            </w:r>
+            <w:r>
+              <w:rPr>
+                <w:noProof/>
+                <w:webHidden/>
+              </w:rPr>
+              <w:fldChar w:fldCharType="separate"/>
+            </w:r>
+            <w:r>
+              <w:rPr>
+                <w:noProof/>
+                <w:webHidden/>
+              </w:rPr>
+              <w:t>6</w:t>
+            </w:r>
+            <w:r>
+              <w:rPr>
+                <w:noProof/>
+                <w:webHidden/>
+              </w:rPr>
+              <w:fldChar w:fldCharType="end"/>
+            </w:r>
+          </w:hyperlink>
+        </w:p>
+        <w:p>
+          <w:pPr>
+            <w:pStyle w:val="Verzeichnis2"/>
+            <w:tabs>
+              <w:tab w:val="right" w:leader="dot" w:pos="9062"/>
+            </w:tabs>
+            <w:rPr>
+              <w:rFonts w:eastAsiaTheme="minorEastAsia"/>
+              <w:noProof/>
+              <w:lang w:eastAsia="de-CH"/>
+            </w:rPr>
+          </w:pPr>
+          <w:hyperlink w:anchor="_Toc531533822" w:history="1">
+            <w:r>
+              <w:rPr>
+                <w:rStyle w:val="Hyperlink"/>
+                <w:noProof/>
+              </w:rPr>
+              <w:t>Programmierrichtlinien</w:t>
+            </w:r>
+            <w:r>
+              <w:rPr>
+                <w:noProof/>
+                <w:webHidden/>
+              </w:rPr>
+              <w:tab/>
+            </w:r>
+            <w:r>
+              <w:rPr>
+                <w:noProof/>
+                <w:webHidden/>
+              </w:rPr>
+              <w:fldChar w:fldCharType="begin"/>
+            </w:r>
+            <w:r>
+              <w:rPr>
+                <w:noProof/>
+                <w:webHidden/>
+              </w:rPr>
+              <w:instrText xml:space="preserve"> PAGEREF _Toc531533822 \h </w:instrText>
+            </w:r>
+            <w:r>
+              <w:rPr>
+                <w:noProof/>
+                <w:webHidden/>
+              </w:rPr>
+            </w:r>
+            <w:r>
+              <w:rPr>
+                <w:noProof/>
+                <w:webHidden/>
+              </w:rPr>
+              <w:fldChar w:fldCharType="separate"/>
+            </w:r>
+            <w:r>
+              <w:rPr>
+                <w:noProof/>
+                <w:webHidden/>
+              </w:rPr>
+              <w:t>6</w:t>
+            </w:r>
+            <w:r>
+              <w:rPr>
+                <w:noProof/>
+                <w:webHidden/>
+              </w:rPr>
+              <w:fldChar w:fldCharType="end"/>
+            </w:r>
+          </w:hyperlink>
+        </w:p>
+        <w:p>
+          <w:pPr>
+            <w:pStyle w:val="Verzeichnis2"/>
+            <w:tabs>
+              <w:tab w:val="right" w:leader="dot" w:pos="9062"/>
+            </w:tabs>
+            <w:rPr>
+              <w:rFonts w:eastAsiaTheme="minorEastAsia"/>
+              <w:noProof/>
+              <w:lang w:eastAsia="de-CH"/>
+            </w:rPr>
+          </w:pPr>
+          <w:hyperlink w:anchor="_Toc531533823" w:history="1">
+            <w:r>
+              <w:rPr>
+                <w:rStyle w:val="Hyperlink"/>
+                <w:noProof/>
+              </w:rPr>
+              <w:t>Use Cases und Aktivitätsdiagramm</w:t>
+            </w:r>
+            <w:r>
+              <w:rPr>
+                <w:noProof/>
+                <w:webHidden/>
+              </w:rPr>
+              <w:tab/>
+            </w:r>
+            <w:r>
+              <w:rPr>
+                <w:noProof/>
+                <w:webHidden/>
+              </w:rPr>
+              <w:fldChar w:fldCharType="begin"/>
+            </w:r>
+            <w:r>
+              <w:rPr>
+                <w:noProof/>
+                <w:webHidden/>
+              </w:rPr>
+              <w:instrText xml:space="preserve"> PAGEREF _Toc531533823 \h </w:instrText>
             </w:r>
             <w:r>
               <w:rPr>
@@ -446,13 +646,13 @@
               <w:lang w:eastAsia="de-CH"/>
             </w:rPr>
           </w:pPr>
-          <w:hyperlink w:anchor="_Toc531173371" w:history="1">
+          <w:hyperlink w:anchor="_Toc531533824" w:history="1">
             <w:r>
               <w:rPr>
                 <w:rStyle w:val="Hyperlink"/>
                 <w:noProof/>
               </w:rPr>
-              <w:t>Programmierrichtlinien</w:t>
+              <w:t>Quellen</w:t>
             </w:r>
             <w:r>
               <w:rPr>
@@ -473,498 +673,7 @@
                 <w:noProof/>
                 <w:webHidden/>
               </w:rPr>
-              <w:instrText xml:space="preserve"> PAGEREF _Toc531173371 \h </w:instrText>
-            </w:r>
-            <w:r>
-              <w:rPr>
-                <w:noProof/>
-                <w:webHidden/>
-              </w:rPr>
-            </w:r>
-            <w:r>
-              <w:rPr>
-                <w:noProof/>
-                <w:webHidden/>
-              </w:rPr>
-              <w:fldChar w:fldCharType="separate"/>
-            </w:r>
-            <w:r>
-              <w:rPr>
-                <w:noProof/>
-                <w:webHidden/>
-              </w:rPr>
-              <w:t>6</w:t>
-            </w:r>
-            <w:r>
-              <w:rPr>
-                <w:noProof/>
-                <w:webHidden/>
-              </w:rPr>
-              <w:fldChar w:fldCharType="end"/>
-            </w:r>
-          </w:hyperlink>
-        </w:p>
-        <w:p>
-          <w:pPr>
-            <w:pStyle w:val="Verzeichnis2"/>
-            <w:tabs>
-              <w:tab w:val="right" w:leader="dot" w:pos="9062"/>
-            </w:tabs>
-            <w:rPr>
-              <w:rFonts w:eastAsiaTheme="minorEastAsia"/>
-              <w:noProof/>
-              <w:lang w:eastAsia="de-CH"/>
-            </w:rPr>
-          </w:pPr>
-          <w:hyperlink w:anchor="_Toc531173372" w:history="1">
-            <w:r>
-              <w:rPr>
-                <w:rStyle w:val="Hyperlink"/>
-                <w:noProof/>
-              </w:rPr>
-              <w:t>Allgemein</w:t>
-            </w:r>
-            <w:r>
-              <w:rPr>
-                <w:noProof/>
-                <w:webHidden/>
-              </w:rPr>
-              <w:tab/>
-            </w:r>
-            <w:r>
-              <w:rPr>
-                <w:noProof/>
-                <w:webHidden/>
-              </w:rPr>
-              <w:fldChar w:fldCharType="begin"/>
-            </w:r>
-            <w:r>
-              <w:rPr>
-                <w:noProof/>
-                <w:webHidden/>
-              </w:rPr>
-              <w:instrText xml:space="preserve"> PAGEREF _Toc531173372 \h </w:instrText>
-            </w:r>
-            <w:r>
-              <w:rPr>
-                <w:noProof/>
-                <w:webHidden/>
-              </w:rPr>
-            </w:r>
-            <w:r>
-              <w:rPr>
-                <w:noProof/>
-                <w:webHidden/>
-              </w:rPr>
-              <w:fldChar w:fldCharType="separate"/>
-            </w:r>
-            <w:r>
-              <w:rPr>
-                <w:noProof/>
-                <w:webHidden/>
-              </w:rPr>
-              <w:t>6</w:t>
-            </w:r>
-            <w:r>
-              <w:rPr>
-                <w:noProof/>
-                <w:webHidden/>
-              </w:rPr>
-              <w:fldChar w:fldCharType="end"/>
-            </w:r>
-          </w:hyperlink>
-        </w:p>
-        <w:p>
-          <w:pPr>
-            <w:pStyle w:val="Verzeichnis2"/>
-            <w:tabs>
-              <w:tab w:val="right" w:leader="dot" w:pos="9062"/>
-            </w:tabs>
-            <w:rPr>
-              <w:rFonts w:eastAsiaTheme="minorEastAsia"/>
-              <w:noProof/>
-              <w:lang w:eastAsia="de-CH"/>
-            </w:rPr>
-          </w:pPr>
-          <w:hyperlink w:anchor="_Toc531173373" w:history="1">
-            <w:r>
-              <w:rPr>
-                <w:rStyle w:val="Hyperlink"/>
-                <w:noProof/>
-              </w:rPr>
-              <w:t>Properties</w:t>
-            </w:r>
-            <w:r>
-              <w:rPr>
-                <w:noProof/>
-                <w:webHidden/>
-              </w:rPr>
-              <w:tab/>
-            </w:r>
-            <w:r>
-              <w:rPr>
-                <w:noProof/>
-                <w:webHidden/>
-              </w:rPr>
-              <w:fldChar w:fldCharType="begin"/>
-            </w:r>
-            <w:r>
-              <w:rPr>
-                <w:noProof/>
-                <w:webHidden/>
-              </w:rPr>
-              <w:instrText xml:space="preserve"> PAGEREF _Toc531173373 \h </w:instrText>
-            </w:r>
-            <w:r>
-              <w:rPr>
-                <w:noProof/>
-                <w:webHidden/>
-              </w:rPr>
-            </w:r>
-            <w:r>
-              <w:rPr>
-                <w:noProof/>
-                <w:webHidden/>
-              </w:rPr>
-              <w:fldChar w:fldCharType="separate"/>
-            </w:r>
-            <w:r>
-              <w:rPr>
-                <w:noProof/>
-                <w:webHidden/>
-              </w:rPr>
-              <w:t>6</w:t>
-            </w:r>
-            <w:r>
-              <w:rPr>
-                <w:noProof/>
-                <w:webHidden/>
-              </w:rPr>
-              <w:fldChar w:fldCharType="end"/>
-            </w:r>
-          </w:hyperlink>
-        </w:p>
-        <w:p>
-          <w:pPr>
-            <w:pStyle w:val="Verzeichnis2"/>
-            <w:tabs>
-              <w:tab w:val="right" w:leader="dot" w:pos="9062"/>
-            </w:tabs>
-            <w:rPr>
-              <w:rFonts w:eastAsiaTheme="minorEastAsia"/>
-              <w:noProof/>
-              <w:lang w:eastAsia="de-CH"/>
-            </w:rPr>
-          </w:pPr>
-          <w:hyperlink w:anchor="_Toc531173374" w:history="1">
-            <w:r>
-              <w:rPr>
-                <w:rStyle w:val="Hyperlink"/>
-                <w:noProof/>
-              </w:rPr>
-              <w:t>Methoden</w:t>
-            </w:r>
-            <w:r>
-              <w:rPr>
-                <w:noProof/>
-                <w:webHidden/>
-              </w:rPr>
-              <w:tab/>
-            </w:r>
-            <w:r>
-              <w:rPr>
-                <w:noProof/>
-                <w:webHidden/>
-              </w:rPr>
-              <w:fldChar w:fldCharType="begin"/>
-            </w:r>
-            <w:r>
-              <w:rPr>
-                <w:noProof/>
-                <w:webHidden/>
-              </w:rPr>
-              <w:instrText xml:space="preserve"> PAGEREF _Toc531173374 \h </w:instrText>
-            </w:r>
-            <w:r>
-              <w:rPr>
-                <w:noProof/>
-                <w:webHidden/>
-              </w:rPr>
-            </w:r>
-            <w:r>
-              <w:rPr>
-                <w:noProof/>
-                <w:webHidden/>
-              </w:rPr>
-              <w:fldChar w:fldCharType="separate"/>
-            </w:r>
-            <w:r>
-              <w:rPr>
-                <w:noProof/>
-                <w:webHidden/>
-              </w:rPr>
-              <w:t>6</w:t>
-            </w:r>
-            <w:r>
-              <w:rPr>
-                <w:noProof/>
-                <w:webHidden/>
-              </w:rPr>
-              <w:fldChar w:fldCharType="end"/>
-            </w:r>
-          </w:hyperlink>
-        </w:p>
-        <w:p>
-          <w:pPr>
-            <w:pStyle w:val="Verzeichnis2"/>
-            <w:tabs>
-              <w:tab w:val="right" w:leader="dot" w:pos="9062"/>
-            </w:tabs>
-            <w:rPr>
-              <w:rFonts w:eastAsiaTheme="minorEastAsia"/>
-              <w:noProof/>
-              <w:lang w:eastAsia="de-CH"/>
-            </w:rPr>
-          </w:pPr>
-          <w:hyperlink w:anchor="_Toc531173375" w:history="1">
-            <w:r>
-              <w:rPr>
-                <w:rStyle w:val="Hyperlink"/>
-                <w:noProof/>
-              </w:rPr>
-              <w:t>Klassen</w:t>
-            </w:r>
-            <w:r>
-              <w:rPr>
-                <w:noProof/>
-                <w:webHidden/>
-              </w:rPr>
-              <w:tab/>
-            </w:r>
-            <w:r>
-              <w:rPr>
-                <w:noProof/>
-                <w:webHidden/>
-              </w:rPr>
-              <w:fldChar w:fldCharType="begin"/>
-            </w:r>
-            <w:r>
-              <w:rPr>
-                <w:noProof/>
-                <w:webHidden/>
-              </w:rPr>
-              <w:instrText xml:space="preserve"> PAGEREF _Toc531173375 \h </w:instrText>
-            </w:r>
-            <w:r>
-              <w:rPr>
-                <w:noProof/>
-                <w:webHidden/>
-              </w:rPr>
-            </w:r>
-            <w:r>
-              <w:rPr>
-                <w:noProof/>
-                <w:webHidden/>
-              </w:rPr>
-              <w:fldChar w:fldCharType="separate"/>
-            </w:r>
-            <w:r>
-              <w:rPr>
-                <w:noProof/>
-                <w:webHidden/>
-              </w:rPr>
-              <w:t>6</w:t>
-            </w:r>
-            <w:r>
-              <w:rPr>
-                <w:noProof/>
-                <w:webHidden/>
-              </w:rPr>
-              <w:fldChar w:fldCharType="end"/>
-            </w:r>
-          </w:hyperlink>
-        </w:p>
-        <w:p>
-          <w:pPr>
-            <w:pStyle w:val="Verzeichnis2"/>
-            <w:tabs>
-              <w:tab w:val="right" w:leader="dot" w:pos="9062"/>
-            </w:tabs>
-            <w:rPr>
-              <w:rFonts w:eastAsiaTheme="minorEastAsia"/>
-              <w:noProof/>
-              <w:lang w:eastAsia="de-CH"/>
-            </w:rPr>
-          </w:pPr>
-          <w:hyperlink w:anchor="_Toc531173376" w:history="1">
-            <w:r>
-              <w:rPr>
-                <w:rStyle w:val="Hyperlink"/>
-                <w:noProof/>
-              </w:rPr>
-              <w:t>Kommentare</w:t>
-            </w:r>
-            <w:r>
-              <w:rPr>
-                <w:noProof/>
-                <w:webHidden/>
-              </w:rPr>
-              <w:tab/>
-            </w:r>
-            <w:r>
-              <w:rPr>
-                <w:noProof/>
-                <w:webHidden/>
-              </w:rPr>
-              <w:fldChar w:fldCharType="begin"/>
-            </w:r>
-            <w:r>
-              <w:rPr>
-                <w:noProof/>
-                <w:webHidden/>
-              </w:rPr>
-              <w:instrText xml:space="preserve"> PAGEREF _Toc531173376 \h </w:instrText>
-            </w:r>
-            <w:r>
-              <w:rPr>
-                <w:noProof/>
-                <w:webHidden/>
-              </w:rPr>
-            </w:r>
-            <w:r>
-              <w:rPr>
-                <w:noProof/>
-                <w:webHidden/>
-              </w:rPr>
-              <w:fldChar w:fldCharType="separate"/>
-            </w:r>
-            <w:r>
-              <w:rPr>
-                <w:noProof/>
-                <w:webHidden/>
-              </w:rPr>
-              <w:t>7</w:t>
-            </w:r>
-            <w:r>
-              <w:rPr>
-                <w:noProof/>
-                <w:webHidden/>
-              </w:rPr>
-              <w:fldChar w:fldCharType="end"/>
-            </w:r>
-          </w:hyperlink>
-        </w:p>
-        <w:p>
-          <w:pPr>
-            <w:pStyle w:val="Verzeichnis2"/>
-            <w:tabs>
-              <w:tab w:val="right" w:leader="dot" w:pos="9062"/>
-            </w:tabs>
-            <w:rPr>
-              <w:rFonts w:eastAsiaTheme="minorEastAsia"/>
-              <w:noProof/>
-              <w:lang w:eastAsia="de-CH"/>
-            </w:rPr>
-          </w:pPr>
-          <w:hyperlink w:anchor="_Toc531173377" w:history="1">
-            <w:r>
-              <w:rPr>
-                <w:rStyle w:val="Hyperlink"/>
-                <w:noProof/>
-                <w:lang w:val="fr-CH"/>
-              </w:rPr>
-              <w:t>GUI-Controls</w:t>
-            </w:r>
-            <w:r>
-              <w:rPr>
-                <w:noProof/>
-                <w:webHidden/>
-              </w:rPr>
-              <w:tab/>
-            </w:r>
-            <w:r>
-              <w:rPr>
-                <w:noProof/>
-                <w:webHidden/>
-              </w:rPr>
-              <w:fldChar w:fldCharType="begin"/>
-            </w:r>
-            <w:r>
-              <w:rPr>
-                <w:noProof/>
-                <w:webHidden/>
-              </w:rPr>
-              <w:instrText xml:space="preserve"> PAGEREF _Toc531173377 \h </w:instrText>
-            </w:r>
-            <w:r>
-              <w:rPr>
-                <w:noProof/>
-                <w:webHidden/>
-              </w:rPr>
-            </w:r>
-            <w:r>
-              <w:rPr>
-                <w:noProof/>
-                <w:webHidden/>
-              </w:rPr>
-              <w:fldChar w:fldCharType="separate"/>
-            </w:r>
-            <w:r>
-              <w:rPr>
-                <w:noProof/>
-                <w:webHidden/>
-              </w:rPr>
-              <w:t>7</w:t>
-            </w:r>
-            <w:r>
-              <w:rPr>
-                <w:noProof/>
-                <w:webHidden/>
-              </w:rPr>
-              <w:fldChar w:fldCharType="end"/>
-            </w:r>
-          </w:hyperlink>
-        </w:p>
-        <w:p>
-          <w:pPr>
-            <w:pStyle w:val="Verzeichnis1"/>
-            <w:tabs>
-              <w:tab w:val="right" w:leader="dot" w:pos="9062"/>
-            </w:tabs>
-            <w:rPr>
-              <w:rFonts w:eastAsiaTheme="minorEastAsia"/>
-              <w:noProof/>
-              <w:lang w:eastAsia="de-CH"/>
-            </w:rPr>
-          </w:pPr>
-          <w:hyperlink w:anchor="_Toc531173378" w:history="1">
-            <w:r>
-              <w:rPr>
-                <w:rStyle w:val="Hyperlink"/>
-                <w:noProof/>
-              </w:rPr>
-              <w:t>Quellen</w:t>
-            </w:r>
-            <w:r>
-              <w:rPr>
-                <w:noProof/>
-                <w:webHidden/>
-              </w:rPr>
-              <w:tab/>
-            </w:r>
-            <w:r>
-              <w:rPr>
-                <w:noProof/>
-                <w:webHidden/>
-              </w:rPr>
-              <w:fldChar w:fldCharType="begin"/>
-            </w:r>
-            <w:r>
-              <w:rPr>
-                <w:noProof/>
-                <w:webHidden/>
-              </w:rPr>
-              <w:instrText xml:space="preserve"> PAGEREF _Toc531173378 \h </w:instrText>
+              <w:instrText xml:space="preserve"> PAGEREF _Toc531533824 \h </w:instrText>
             </w:r>
             <w:r>
               <w:rPr>
@@ -1000,6 +709,7 @@
             <w:rPr>
               <w:b/>
               <w:bCs/>
+              <w:lang w:val="de-DE"/>
             </w:rPr>
             <w:fldChar w:fldCharType="end"/>
           </w:r>
@@ -1020,47 +730,67 @@
       <w:pPr>
         <w:pStyle w:val="berschrift1"/>
       </w:pPr>
-      <w:bookmarkStart w:id="1" w:name="_Toc531173367"/>
+      <w:bookmarkStart w:id="0" w:name="_Toc531533818"/>
       <w:r>
         <w:lastRenderedPageBreak/>
         <w:t>Einleitung</w:t>
       </w:r>
+      <w:bookmarkEnd w:id="0"/>
+    </w:p>
+    <w:p>
+      <w:r>
+        <w:t xml:space="preserve">Ziel der Arbeit ist es, </w:t>
+      </w:r>
+      <w:r>
+        <w:t>eine Applikation zur Anzeige von Informationen über den aktuellen Ba</w:t>
+      </w:r>
+      <w:r>
+        <w:t>h</w:t>
+      </w:r>
+      <w:r>
+        <w:t>nverkehr</w:t>
+      </w:r>
+      <w:r>
+        <w:t xml:space="preserve"> nach Vorgaben</w:t>
+      </w:r>
+      <w:r>
+        <w:t xml:space="preserve"> zu </w:t>
+      </w:r>
+      <w:r>
+        <w:t>schreiben</w:t>
+      </w:r>
+      <w:r>
+        <w:t>.</w:t>
+      </w:r>
+      <w:r>
+        <w:t xml:space="preserve"> Dafür verwende ich die Programmiersprache C# und die </w:t>
+      </w:r>
+      <w:r>
+        <w:t>dazu passende</w:t>
+      </w:r>
+      <w:r>
+        <w:t xml:space="preserve"> Entwicklungsumgebung namens </w:t>
+      </w:r>
+      <w:r>
+        <w:t>"</w:t>
+      </w:r>
+      <w:r>
+        <w:t>Visual Studio</w:t>
+      </w:r>
+      <w:r>
+        <w:t>"</w:t>
+      </w:r>
+      <w:r>
+        <w:t xml:space="preserve"> von Microsoft</w:t>
+      </w:r>
+      <w:r>
+        <w:t>.</w:t>
+      </w:r>
+      <w:r>
+        <w:t xml:space="preserve"> </w:t>
+      </w:r>
+      <w:bookmarkStart w:id="1" w:name="_GoBack"/>
       <w:bookmarkEnd w:id="1"/>
-    </w:p>
-    <w:p>
-      <w:r>
-        <w:t xml:space="preserve">Ziel der Arbeit ist es, </w:t>
-      </w:r>
-      <w:r>
-        <w:t>eine Applikation zur Anzeige von Informationen über den aktuellen Bankverkehr</w:t>
-      </w:r>
-      <w:r>
-        <w:t xml:space="preserve"> nach Vorgaben</w:t>
-      </w:r>
-      <w:r>
-        <w:t xml:space="preserve"> zu </w:t>
-      </w:r>
-      <w:r>
-        <w:t>schreiben</w:t>
-      </w:r>
-      <w:r>
-        <w:t>.</w:t>
-      </w:r>
-      <w:r>
-        <w:t xml:space="preserve"> Dafür verwende ich die Programmiersprache C# und die </w:t>
-      </w:r>
-      <w:r>
-        <w:t>dazu passende</w:t>
-      </w:r>
-      <w:r>
-        <w:t xml:space="preserve"> Entwicklungsumgebung namens Visual Studio von Microsoft</w:t>
-      </w:r>
-      <w:r>
-        <w:t>.</w:t>
-      </w:r>
-      <w:r>
-        <w:t xml:space="preserve"> </w:t>
-      </w:r>
     </w:p>
     <w:p>
       <w:r>
@@ -1071,7 +801,7 @@
       <w:pPr>
         <w:pStyle w:val="berschrift1"/>
       </w:pPr>
-      <w:bookmarkStart w:id="2" w:name="_Toc531173368"/>
+      <w:bookmarkStart w:id="2" w:name="_Toc531533819"/>
       <w:r>
         <w:lastRenderedPageBreak/>
         <w:t>Zweck der Dokumentation</w:t>
@@ -1107,12 +837,35 @@
       <w:pPr>
         <w:pStyle w:val="berschrift1"/>
       </w:pPr>
-      <w:bookmarkStart w:id="3" w:name="_Toc531173369"/>
+      <w:bookmarkStart w:id="3" w:name="_Toc531533820"/>
       <w:r>
         <w:lastRenderedPageBreak/>
         <w:t>Mockup</w:t>
       </w:r>
       <w:bookmarkEnd w:id="3"/>
+    </w:p>
+    <w:p>
+      <w:r>
+        <w:t>Dies sind meine Vorstellungen vor der Umsetzung des Projekts, damit ich einen Anhaltspunkt</w:t>
+      </w:r>
+      <w:r>
+        <w:t xml:space="preserve"> bei </w:t>
+      </w:r>
+      <w:r>
+        <w:t>d</w:t>
+      </w:r>
+      <w:r>
+        <w:t>er Umsetzung habe</w:t>
+      </w:r>
+      <w:r>
+        <w:t xml:space="preserve">. Ich habe versucht die </w:t>
+      </w:r>
+      <w:r>
+        <w:t>g</w:t>
+      </w:r>
+      <w:r>
+        <w:t>rafische Benutzeroberfläche so schlicht wie möglich zu gestalten, aber immer noch selbsterklärend.</w:t>
+      </w:r>
     </w:p>
     <w:p>
       <w:r>
@@ -1120,9 +873,9 @@
           <w:noProof/>
         </w:rPr>
         <w:drawing>
-          <wp:inline distT="0" distB="0" distL="0" distR="0" wp14:anchorId="0A3C6597" wp14:editId="6373D8F8">
-            <wp:extent cx="5760720" cy="3496945"/>
-            <wp:effectExtent l="0" t="0" r="0" b="8255"/>
+          <wp:inline distT="0" distB="0" distL="0" distR="0" wp14:anchorId="5D167FAC" wp14:editId="17C54D8D">
+            <wp:extent cx="5029200" cy="3040692"/>
+            <wp:effectExtent l="0" t="0" r="0" b="7620"/>
             <wp:docPr id="1" name="Grafik 1"/>
             <wp:cNvGraphicFramePr>
               <a:graphicFrameLocks xmlns:a="http://schemas.openxmlformats.org/drawingml/2006/main" noChangeAspect="1"/>
@@ -1135,7 +888,7 @@
                     <pic:cNvPicPr/>
                   </pic:nvPicPr>
                   <pic:blipFill>
-                    <a:blip r:embed="rId7"/>
+                    <a:blip r:embed="rId8"/>
                     <a:stretch>
                       <a:fillRect/>
                     </a:stretch>
@@ -1143,7 +896,7 @@
                   <pic:spPr>
                     <a:xfrm>
                       <a:off x="0" y="0"/>
-                      <a:ext cx="5760720" cy="3496945"/>
+                      <a:ext cx="5046527" cy="3051168"/>
                     </a:xfrm>
                     <a:prstGeom prst="rect">
                       <a:avLst/>
@@ -1158,34 +911,97 @@
     </w:p>
     <w:p>
       <w:r>
-        <w:t xml:space="preserve">Dies sind meine Vorstellungen vor der Umsetzung </w:t>
-      </w:r>
-      <w:r>
-        <w:t>des Projekts</w:t>
-      </w:r>
-      <w:r>
-        <w:t>, damit ich einen Anhaltspunkt habe wie ich es in etwa umsetzten muss.</w:t>
-      </w:r>
-      <w:r>
-        <w:t xml:space="preserve"> Ich habe versucht die Grafische Benutzeroberfläche so schlicht wie möglich zu gestalten, aber immer noch selbsterklärend. </w:t>
-      </w:r>
-      <w:r>
         <w:t xml:space="preserve">Der Benutzer sollte seinen Einstiegsort, also seinen </w:t>
       </w:r>
       <w:r>
-        <w:t>Abfahrtsort eintragen können und alle Züge</w:t>
-      </w:r>
-    </w:p>
-    <w:p>
-      <w:r>
-        <w:br w:type="page"/>
+        <w:t xml:space="preserve">Abfahrtsort </w:t>
+      </w:r>
+      <w:r>
+        <w:t xml:space="preserve">und seinen Zielort </w:t>
+      </w:r>
+      <w:r>
+        <w:t xml:space="preserve">eintragen können und </w:t>
+      </w:r>
+      <w:r>
+        <w:t xml:space="preserve">die im Zeitrahmen befindende Verbindungen anzeigen lassen. </w:t>
+      </w:r>
+      <w:r>
+        <w:t>Zudem sollte man den gewünschten Zeitpunkt auswählen können.</w:t>
+      </w:r>
+      <w:r>
+        <w:t xml:space="preserve"> Die Möglichkeit die Auswahl per Knopfdruckt zu entfernen sollte die Bedienung erleichtern.</w:t>
+      </w:r>
+      <w:r>
+        <w:t xml:space="preserve"> Mit dem Knopf "Stationsanschlüsse suchen" wechselt man zum zweiten Fenster.</w:t>
+      </w:r>
+    </w:p>
+    <w:p>
+      <w:r>
+        <w:rPr>
+          <w:noProof/>
+        </w:rPr>
+        <w:drawing>
+          <wp:inline distT="0" distB="0" distL="0" distR="0" wp14:anchorId="15031D16" wp14:editId="108A9EE7">
+            <wp:extent cx="4922520" cy="2981076"/>
+            <wp:effectExtent l="0" t="0" r="0" b="0"/>
+            <wp:docPr id="3" name="Grafik 3"/>
+            <wp:cNvGraphicFramePr>
+              <a:graphicFrameLocks xmlns:a="http://schemas.openxmlformats.org/drawingml/2006/main" noChangeAspect="1"/>
+            </wp:cNvGraphicFramePr>
+            <a:graphic xmlns:a="http://schemas.openxmlformats.org/drawingml/2006/main">
+              <a:graphicData uri="http://schemas.openxmlformats.org/drawingml/2006/picture">
+                <pic:pic xmlns:pic="http://schemas.openxmlformats.org/drawingml/2006/picture">
+                  <pic:nvPicPr>
+                    <pic:cNvPr id="1" name=""/>
+                    <pic:cNvPicPr/>
+                  </pic:nvPicPr>
+                  <pic:blipFill>
+                    <a:blip r:embed="rId9"/>
+                    <a:stretch>
+                      <a:fillRect/>
+                    </a:stretch>
+                  </pic:blipFill>
+                  <pic:spPr>
+                    <a:xfrm>
+                      <a:off x="0" y="0"/>
+                      <a:ext cx="4932427" cy="2987076"/>
+                    </a:xfrm>
+                    <a:prstGeom prst="rect">
+                      <a:avLst/>
+                    </a:prstGeom>
+                  </pic:spPr>
+                </pic:pic>
+              </a:graphicData>
+            </a:graphic>
+          </wp:inline>
+        </w:drawing>
+      </w:r>
+    </w:p>
+    <w:p>
+      <w:r>
+        <w:t xml:space="preserve">Mit dem zweiten </w:t>
+      </w:r>
+      <w:r>
+        <w:t>Interaktionsfenster</w:t>
+      </w:r>
+      <w:r>
+        <w:t xml:space="preserve"> kann der Benutzer Anschlussverbindungen von einer </w:t>
+      </w:r>
+      <w:r>
+        <w:t>an</w:t>
+      </w:r>
+      <w:r>
+        <w:t xml:space="preserve">gegebenen Station sehen. </w:t>
+      </w:r>
+      <w:r>
+        <w:t>Das Fenster sollte gleichzeitig und unabhängig vom ersten Fenster existieren, aber beim Schliessen des ersten Fensters auch geschlossen werden.</w:t>
       </w:r>
     </w:p>
     <w:p>
       <w:pPr>
         <w:pStyle w:val="berschrift1"/>
       </w:pPr>
-      <w:bookmarkStart w:id="4" w:name="_Toc531173370"/>
+      <w:bookmarkStart w:id="4" w:name="_Toc531533821"/>
       <w:r>
         <w:lastRenderedPageBreak/>
         <w:t>Umsetzung</w:t>
@@ -1194,9 +1010,9 @@
     </w:p>
     <w:p>
       <w:pPr>
-        <w:pStyle w:val="berschrift1"/>
+        <w:pStyle w:val="berschrift2"/>
       </w:pPr>
-      <w:bookmarkStart w:id="5" w:name="_Toc531173371"/>
+      <w:bookmarkStart w:id="5" w:name="_Toc531533822"/>
       <w:r>
         <w:t>Programmierrichtlinien</w:t>
       </w:r>
@@ -1268,698 +1084,116 @@
       <w:pPr>
         <w:pStyle w:val="berschrift2"/>
       </w:pPr>
-      <w:bookmarkStart w:id="6" w:name="_Toc531173372"/>
-      <w:r>
-        <w:t>A</w:t>
-      </w:r>
+      <w:bookmarkStart w:id="6" w:name="_Toc531533823"/>
+      <w:r>
+        <w:t>Use Cases und Aktivitätsdiagramm</w:t>
+      </w:r>
+      <w:bookmarkEnd w:id="6"/>
+    </w:p>
+    <w:p>
       <w:r>
         <w:rPr>
-          <w:rStyle w:val="berschrift2Zchn"/>
+          <w:noProof/>
         </w:rPr>
-        <w:t>llgemein</w:t>
-      </w:r>
-      <w:bookmarkEnd w:id="6"/>
-    </w:p>
-    <w:p>
-      <w:r>
-        <w:t>Es werden Tabs für Einrückungen verwendet anstatt Spaces (Leertaste).</w:t>
-      </w:r>
-    </w:p>
-    <w:p>
-      <w:r>
-        <w:t xml:space="preserve">Es wird alles in Englisch geschrieben, ausser die Kommentare -&gt; Deutsch </w:t>
-      </w:r>
-      <w:proofErr w:type="spellStart"/>
-      <w:r>
-        <w:t>Naming</w:t>
-      </w:r>
-      <w:proofErr w:type="spellEnd"/>
-      <w:r>
-        <w:t xml:space="preserve"> </w:t>
-      </w:r>
-      <w:proofErr w:type="spellStart"/>
-      <w:r>
-        <w:t>Conventions</w:t>
-      </w:r>
-      <w:proofErr w:type="spellEnd"/>
-      <w:r>
-        <w:t xml:space="preserve"> </w:t>
+        <w:drawing>
+          <wp:anchor distT="0" distB="0" distL="114300" distR="114300" simplePos="0" relativeHeight="251659264" behindDoc="0" locked="0" layoutInCell="1" allowOverlap="1">
+            <wp:simplePos x="0" y="0"/>
+            <wp:positionH relativeFrom="column">
+              <wp:posOffset>-221615</wp:posOffset>
+            </wp:positionH>
+            <wp:positionV relativeFrom="paragraph">
+              <wp:posOffset>2879090</wp:posOffset>
+            </wp:positionV>
+            <wp:extent cx="6304363" cy="3101340"/>
+            <wp:effectExtent l="0" t="0" r="1270" b="3810"/>
+            <wp:wrapTopAndBottom/>
+            <wp:docPr id="6" name="Grafik 6"/>
+            <wp:cNvGraphicFramePr>
+              <a:graphicFrameLocks xmlns:a="http://schemas.openxmlformats.org/drawingml/2006/main" noChangeAspect="1"/>
+            </wp:cNvGraphicFramePr>
+            <a:graphic xmlns:a="http://schemas.openxmlformats.org/drawingml/2006/main">
+              <a:graphicData uri="http://schemas.openxmlformats.org/drawingml/2006/picture">
+                <pic:pic xmlns:pic="http://schemas.openxmlformats.org/drawingml/2006/picture">
+                  <pic:nvPicPr>
+                    <pic:cNvPr id="0" name="Picture 3"/>
+                    <pic:cNvPicPr>
+                      <a:picLocks noChangeAspect="1" noChangeArrowheads="1"/>
+                    </pic:cNvPicPr>
+                  </pic:nvPicPr>
+                  <pic:blipFill>
+                    <a:blip r:embed="rId10">
+                      <a:extLst>
+                        <a:ext uri="{28A0092B-C50C-407E-A947-70E740481C1C}">
+                          <a14:useLocalDpi xmlns:a14="http://schemas.microsoft.com/office/drawing/2010/main" val="0"/>
+                        </a:ext>
+                      </a:extLst>
+                    </a:blip>
+                    <a:srcRect/>
+                    <a:stretch>
+                      <a:fillRect/>
+                    </a:stretch>
+                  </pic:blipFill>
+                  <pic:spPr bwMode="auto">
+                    <a:xfrm>
+                      <a:off x="0" y="0"/>
+                      <a:ext cx="6304363" cy="3101340"/>
+                    </a:xfrm>
+                    <a:prstGeom prst="rect">
+                      <a:avLst/>
+                    </a:prstGeom>
+                    <a:noFill/>
+                    <a:ln>
+                      <a:noFill/>
+                    </a:ln>
+                  </pic:spPr>
+                </pic:pic>
+              </a:graphicData>
+            </a:graphic>
+          </wp:anchor>
+        </w:drawing>
       </w:r>
       <w:r>
         <w:rPr>
-          <w:rStyle w:val="berschrift2Zchn"/>
+          <w:noProof/>
         </w:rPr>
-        <w:t>Variablen</w:t>
-      </w:r>
-    </w:p>
-    <w:p>
-      <w:r>
-        <w:t xml:space="preserve">Variablen verwenden </w:t>
-      </w:r>
-      <w:proofErr w:type="spellStart"/>
-      <w:r>
-        <w:t>camelCase</w:t>
-      </w:r>
-      <w:proofErr w:type="spellEnd"/>
-      <w:r>
-        <w:t xml:space="preserve"> und werden gleich beim Deklarieren initialisiert. Variablen verwenden keine Abkürzungen. (</w:t>
-      </w:r>
-      <w:proofErr w:type="spellStart"/>
-      <w:r>
-        <w:t>usrGrp</w:t>
-      </w:r>
-      <w:proofErr w:type="spellEnd"/>
-      <w:r>
-        <w:t xml:space="preserve"> -&gt; </w:t>
-      </w:r>
-      <w:proofErr w:type="spellStart"/>
-      <w:r>
-        <w:t>userGroup</w:t>
-      </w:r>
-      <w:proofErr w:type="spellEnd"/>
-      <w:r>
-        <w:t>)</w:t>
-      </w:r>
-    </w:p>
-    <w:p>
-      <w:r>
-        <w:t>Beispiel:</w:t>
-      </w:r>
-    </w:p>
-    <w:p>
-      <w:pPr>
-        <w:pBdr>
-          <w:top w:val="single" w:sz="4" w:space="1" w:color="auto"/>
-          <w:left w:val="single" w:sz="4" w:space="4" w:color="auto"/>
-          <w:bottom w:val="single" w:sz="4" w:space="1" w:color="auto"/>
-          <w:right w:val="single" w:sz="4" w:space="4" w:color="auto"/>
-        </w:pBdr>
-      </w:pPr>
-      <w:proofErr w:type="spellStart"/>
-      <w:r>
-        <w:t>string</w:t>
-      </w:r>
-      <w:proofErr w:type="spellEnd"/>
-      <w:r>
-        <w:t xml:space="preserve"> </w:t>
-      </w:r>
-      <w:proofErr w:type="spellStart"/>
-      <w:r>
-        <w:t>namingConventions</w:t>
-      </w:r>
-      <w:proofErr w:type="spellEnd"/>
-      <w:r>
-        <w:t xml:space="preserve"> = null;</w:t>
-      </w:r>
-    </w:p>
-    <w:p>
-      <w:r>
-        <w:t>falsches Beispiel:</w:t>
-      </w:r>
-    </w:p>
-    <w:p>
-      <w:pPr>
-        <w:pBdr>
-          <w:top w:val="single" w:sz="4" w:space="1" w:color="auto"/>
-          <w:left w:val="single" w:sz="4" w:space="4" w:color="auto"/>
-          <w:bottom w:val="single" w:sz="4" w:space="1" w:color="auto"/>
-          <w:right w:val="single" w:sz="4" w:space="4" w:color="auto"/>
-        </w:pBdr>
-      </w:pPr>
-      <w:proofErr w:type="spellStart"/>
-      <w:r>
-        <w:t>string</w:t>
-      </w:r>
-      <w:proofErr w:type="spellEnd"/>
-      <w:r>
-        <w:t xml:space="preserve"> </w:t>
-      </w:r>
-      <w:proofErr w:type="spellStart"/>
-      <w:r>
-        <w:t>namingConventions</w:t>
-      </w:r>
-      <w:proofErr w:type="spellEnd"/>
-      <w:r>
-        <w:t>;</w:t>
+        <w:drawing>
+          <wp:inline distT="0" distB="0" distL="0" distR="0" wp14:anchorId="416DB13F" wp14:editId="67B7BC8E">
+            <wp:extent cx="5760720" cy="2756535"/>
+            <wp:effectExtent l="0" t="0" r="0" b="5715"/>
+            <wp:docPr id="4" name="Grafik 4"/>
+            <wp:cNvGraphicFramePr>
+              <a:graphicFrameLocks xmlns:a="http://schemas.openxmlformats.org/drawingml/2006/main" noChangeAspect="1"/>
+            </wp:cNvGraphicFramePr>
+            <a:graphic xmlns:a="http://schemas.openxmlformats.org/drawingml/2006/main">
+              <a:graphicData uri="http://schemas.openxmlformats.org/drawingml/2006/picture">
+                <pic:pic xmlns:pic="http://schemas.openxmlformats.org/drawingml/2006/picture">
+                  <pic:nvPicPr>
+                    <pic:cNvPr id="1" name=""/>
+                    <pic:cNvPicPr/>
+                  </pic:nvPicPr>
+                  <pic:blipFill>
+                    <a:blip r:embed="rId11"/>
+                    <a:stretch>
+                      <a:fillRect/>
+                    </a:stretch>
+                  </pic:blipFill>
+                  <pic:spPr>
+                    <a:xfrm>
+                      <a:off x="0" y="0"/>
+                      <a:ext cx="5760720" cy="2756535"/>
+                    </a:xfrm>
+                    <a:prstGeom prst="rect">
+                      <a:avLst/>
+                    </a:prstGeom>
+                  </pic:spPr>
+                </pic:pic>
+              </a:graphicData>
+            </a:graphic>
+          </wp:inline>
+        </w:drawing>
       </w:r>
     </w:p>
     <w:p/>
-    <w:p>
-      <w:pPr>
-        <w:pStyle w:val="berschrift2"/>
-      </w:pPr>
-      <w:bookmarkStart w:id="7" w:name="_Toc531173373"/>
-      <w:r>
-        <w:t>Properties</w:t>
-      </w:r>
-      <w:bookmarkEnd w:id="7"/>
-    </w:p>
-    <w:p>
-      <w:r>
-        <w:t xml:space="preserve">Properties sind in </w:t>
-      </w:r>
-      <w:proofErr w:type="spellStart"/>
-      <w:r>
-        <w:t>PascalCase</w:t>
-      </w:r>
-      <w:proofErr w:type="spellEnd"/>
-      <w:r>
-        <w:t xml:space="preserve"> geschrieben und sind </w:t>
-      </w:r>
-      <w:r>
-        <w:t>plural</w:t>
-      </w:r>
-      <w:r>
-        <w:t>.</w:t>
-      </w:r>
-    </w:p>
-    <w:p>
-      <w:pPr>
-        <w:pBdr>
-          <w:top w:val="single" w:sz="4" w:space="1" w:color="auto"/>
-          <w:left w:val="single" w:sz="4" w:space="4" w:color="auto"/>
-          <w:bottom w:val="single" w:sz="4" w:space="1" w:color="auto"/>
-          <w:right w:val="single" w:sz="4" w:space="4" w:color="auto"/>
-        </w:pBdr>
-      </w:pPr>
-      <w:proofErr w:type="spellStart"/>
-      <w:r>
-        <w:t>public</w:t>
-      </w:r>
-      <w:proofErr w:type="spellEnd"/>
-      <w:r>
-        <w:t xml:space="preserve"> </w:t>
-      </w:r>
-      <w:proofErr w:type="spellStart"/>
-      <w:r>
-        <w:t>string</w:t>
-      </w:r>
-      <w:proofErr w:type="spellEnd"/>
-      <w:r>
-        <w:t xml:space="preserve"> </w:t>
-      </w:r>
-      <w:proofErr w:type="spellStart"/>
-      <w:r>
-        <w:t>FirstName</w:t>
-      </w:r>
-      <w:proofErr w:type="spellEnd"/>
-      <w:r>
-        <w:t xml:space="preserve"> </w:t>
-      </w:r>
-      <w:proofErr w:type="gramStart"/>
-      <w:r>
-        <w:t xml:space="preserve">{ </w:t>
-      </w:r>
-      <w:proofErr w:type="spellStart"/>
-      <w:r>
-        <w:t>get</w:t>
-      </w:r>
-      <w:proofErr w:type="spellEnd"/>
-      <w:proofErr w:type="gramEnd"/>
-      <w:r>
-        <w:t xml:space="preserve">; </w:t>
-      </w:r>
-      <w:proofErr w:type="spellStart"/>
-      <w:r>
-        <w:t>set</w:t>
-      </w:r>
-      <w:proofErr w:type="spellEnd"/>
-      <w:r>
-        <w:t>;}</w:t>
-      </w:r>
-    </w:p>
-    <w:p>
-      <w:pPr>
-        <w:pStyle w:val="berschrift2"/>
-      </w:pPr>
-      <w:bookmarkStart w:id="8" w:name="_Toc531173374"/>
-      <w:r>
-        <w:t>Methoden</w:t>
-      </w:r>
-      <w:bookmarkEnd w:id="8"/>
-    </w:p>
-    <w:p>
-      <w:r>
-        <w:t xml:space="preserve">Methoden werden in </w:t>
-      </w:r>
-      <w:proofErr w:type="spellStart"/>
-      <w:r>
-        <w:t>PascalCase</w:t>
-      </w:r>
-      <w:proofErr w:type="spellEnd"/>
-      <w:r>
-        <w:t xml:space="preserve"> geschrieben. Methoden fangen mit einem Verb an. Brackets fangen auf einer neuen Linie an.</w:t>
-      </w:r>
-    </w:p>
-    <w:p>
-      <w:r>
-        <w:t>Beispiel:</w:t>
-      </w:r>
-    </w:p>
-    <w:p>
-      <w:pPr>
-        <w:pBdr>
-          <w:top w:val="single" w:sz="4" w:space="1" w:color="auto"/>
-          <w:left w:val="single" w:sz="4" w:space="4" w:color="auto"/>
-          <w:bottom w:val="single" w:sz="4" w:space="1" w:color="auto"/>
-          <w:right w:val="single" w:sz="4" w:space="4" w:color="auto"/>
-        </w:pBdr>
-      </w:pPr>
-      <w:proofErr w:type="spellStart"/>
-      <w:r>
-        <w:t>DoSomething</w:t>
-      </w:r>
-      <w:proofErr w:type="spellEnd"/>
-      <w:r>
-        <w:t xml:space="preserve"> () </w:t>
-      </w:r>
-      <w:proofErr w:type="gramStart"/>
-      <w:r>
-        <w:t xml:space="preserve">{  </w:t>
-      </w:r>
-      <w:proofErr w:type="gramEnd"/>
-      <w:r>
-        <w:t xml:space="preserve">  //code }</w:t>
-      </w:r>
-    </w:p>
-    <w:p>
-      <w:pPr>
-        <w:pStyle w:val="berschrift2"/>
-      </w:pPr>
-      <w:bookmarkStart w:id="9" w:name="_Toc531173375"/>
-      <w:r>
-        <w:t>Klassen</w:t>
-      </w:r>
-      <w:bookmarkEnd w:id="9"/>
-    </w:p>
-    <w:p>
-      <w:r>
-        <w:t>Klassen fangen mit einem Grossbuchstaben an und sind Singular.</w:t>
-      </w:r>
-    </w:p>
-    <w:p>
-      <w:pPr>
-        <w:pBdr>
-          <w:top w:val="single" w:sz="4" w:space="1" w:color="auto"/>
-          <w:left w:val="single" w:sz="4" w:space="4" w:color="auto"/>
-          <w:bottom w:val="single" w:sz="4" w:space="1" w:color="auto"/>
-          <w:right w:val="single" w:sz="4" w:space="4" w:color="auto"/>
-        </w:pBdr>
-      </w:pPr>
-      <w:proofErr w:type="spellStart"/>
-      <w:r>
-        <w:t>public</w:t>
-      </w:r>
-      <w:proofErr w:type="spellEnd"/>
-      <w:r>
-        <w:t xml:space="preserve"> </w:t>
-      </w:r>
-      <w:proofErr w:type="spellStart"/>
-      <w:r>
-        <w:t>class</w:t>
-      </w:r>
-      <w:proofErr w:type="spellEnd"/>
-      <w:r>
-        <w:t xml:space="preserve"> </w:t>
-      </w:r>
-      <w:proofErr w:type="spellStart"/>
-      <w:r>
-        <w:t>Tree</w:t>
-      </w:r>
-      <w:proofErr w:type="spellEnd"/>
-      <w:r>
-        <w:t xml:space="preserve"> </w:t>
-      </w:r>
-      <w:proofErr w:type="gramStart"/>
-      <w:r>
-        <w:t xml:space="preserve">{  </w:t>
-      </w:r>
-      <w:proofErr w:type="gramEnd"/>
-      <w:r>
-        <w:t xml:space="preserve">  //Properties }</w:t>
-      </w:r>
-    </w:p>
-    <w:p>
-      <w:pPr>
-        <w:pStyle w:val="berschrift2"/>
-      </w:pPr>
-      <w:bookmarkStart w:id="10" w:name="_Toc531173376"/>
-      <w:r>
-        <w:lastRenderedPageBreak/>
-        <w:t>Kommentare</w:t>
-      </w:r>
-      <w:bookmarkEnd w:id="10"/>
-    </w:p>
-    <w:p>
-      <w:r>
-        <w:t xml:space="preserve">Kurze und verständliche Kommentare vor Methoden, WENN </w:t>
-      </w:r>
-      <w:proofErr w:type="spellStart"/>
-      <w:r>
-        <w:t>Methodename</w:t>
-      </w:r>
-      <w:proofErr w:type="spellEnd"/>
-      <w:r>
-        <w:t xml:space="preserve"> nicht selbsterklärend ist. -&gt; Deutsch</w:t>
-      </w:r>
-      <w:r>
-        <w:t>. Bei allen Public Methoden muss ///&lt;</w:t>
-      </w:r>
-      <w:proofErr w:type="spellStart"/>
-      <w:r>
-        <w:t>summary</w:t>
-      </w:r>
-      <w:proofErr w:type="spellEnd"/>
-      <w:r>
-        <w:t>&gt;</w:t>
-      </w:r>
-      <w:r>
-        <w:t xml:space="preserve"> als Kommentar stehen</w:t>
-      </w:r>
-      <w:r>
-        <w:t>. Bei Returns muss ///&lt;</w:t>
-      </w:r>
-      <w:proofErr w:type="spellStart"/>
-      <w:r>
-        <w:t>returns</w:t>
-      </w:r>
-      <w:proofErr w:type="spellEnd"/>
-      <w:r>
-        <w:t xml:space="preserve">&gt; </w:t>
-      </w:r>
-      <w:r>
-        <w:t>Rückgabe</w:t>
-      </w:r>
-      <w:r>
-        <w:t>wert</w:t>
-      </w:r>
-      <w:r>
-        <w:t xml:space="preserve"> &lt;</w:t>
-      </w:r>
-      <w:r>
-        <w:t>/</w:t>
-      </w:r>
-      <w:proofErr w:type="spellStart"/>
-      <w:r>
-        <w:t>retruns</w:t>
-      </w:r>
-      <w:proofErr w:type="spellEnd"/>
-      <w:r>
-        <w:t>&gt;</w:t>
-      </w:r>
-      <w:r>
-        <w:t xml:space="preserve"> stehen.</w:t>
-      </w:r>
-    </w:p>
-    <w:p>
-      <w:r>
-        <w:t>Beispiel:</w:t>
-      </w:r>
-    </w:p>
-    <w:p>
-      <w:pPr>
-        <w:pBdr>
-          <w:top w:val="single" w:sz="4" w:space="1" w:color="auto"/>
-          <w:left w:val="single" w:sz="4" w:space="4" w:color="auto"/>
-          <w:bottom w:val="single" w:sz="4" w:space="1" w:color="auto"/>
-          <w:right w:val="single" w:sz="4" w:space="4" w:color="auto"/>
-        </w:pBdr>
-        <w:rPr>
-          <w:lang w:val="fr-CH"/>
-        </w:rPr>
-      </w:pPr>
-      <w:r>
-        <w:t xml:space="preserve">// </w:t>
-      </w:r>
-      <w:proofErr w:type="gramStart"/>
-      <w:r>
-        <w:t>Gibt</w:t>
-      </w:r>
-      <w:proofErr w:type="gramEnd"/>
-      <w:r>
-        <w:t xml:space="preserve"> den </w:t>
-      </w:r>
-      <w:proofErr w:type="spellStart"/>
-      <w:r>
-        <w:t>string</w:t>
-      </w:r>
-      <w:proofErr w:type="spellEnd"/>
-      <w:r>
-        <w:t xml:space="preserve"> in UPPERCASE zurück. </w:t>
-      </w:r>
-      <w:proofErr w:type="spellStart"/>
-      <w:r>
-        <w:rPr>
-          <w:lang w:val="fr-CH"/>
-        </w:rPr>
-        <w:t>DoSomething</w:t>
-      </w:r>
-      <w:proofErr w:type="spellEnd"/>
-      <w:r>
-        <w:rPr>
-          <w:lang w:val="fr-CH"/>
-        </w:rPr>
-        <w:t xml:space="preserve"> (string </w:t>
-      </w:r>
-      <w:proofErr w:type="spellStart"/>
-      <w:r>
-        <w:rPr>
-          <w:lang w:val="fr-CH"/>
-        </w:rPr>
-        <w:t>text</w:t>
-      </w:r>
-      <w:proofErr w:type="spellEnd"/>
-      <w:r>
-        <w:rPr>
-          <w:lang w:val="fr-CH"/>
-        </w:rPr>
-        <w:t xml:space="preserve">) </w:t>
-      </w:r>
-      <w:proofErr w:type="gramStart"/>
-      <w:r>
-        <w:rPr>
-          <w:lang w:val="fr-CH"/>
-        </w:rPr>
-        <w:t xml:space="preserve">{  </w:t>
-      </w:r>
-      <w:proofErr w:type="gramEnd"/>
-      <w:r>
-        <w:rPr>
-          <w:lang w:val="fr-CH"/>
-        </w:rPr>
-        <w:t xml:space="preserve">  // code }</w:t>
-      </w:r>
-    </w:p>
-    <w:p>
-      <w:pPr>
-        <w:pStyle w:val="berschrift2"/>
-        <w:rPr>
-          <w:lang w:val="fr-CH"/>
-        </w:rPr>
-      </w:pPr>
-      <w:bookmarkStart w:id="11" w:name="_Toc531173377"/>
-      <w:r>
-        <w:rPr>
-          <w:lang w:val="fr-CH"/>
-        </w:rPr>
-        <w:t>GUI-Controls</w:t>
-      </w:r>
-      <w:bookmarkEnd w:id="11"/>
-    </w:p>
-    <w:p>
-      <w:r>
-        <w:t xml:space="preserve">Folgenden Controls starten mit folgenden </w:t>
-      </w:r>
-      <w:proofErr w:type="spellStart"/>
-      <w:r>
-        <w:t>Prefix</w:t>
-      </w:r>
-      <w:proofErr w:type="spellEnd"/>
-      <w:r>
-        <w:t xml:space="preserve"> und danach mit einem Grossbuchstaben.</w:t>
-      </w:r>
-    </w:p>
-    <w:p>
-      <w:r>
-        <w:t xml:space="preserve">Label: </w:t>
-      </w:r>
-      <w:proofErr w:type="spellStart"/>
-      <w:r>
-        <w:t>lbl</w:t>
-      </w:r>
-      <w:proofErr w:type="spellEnd"/>
-      <w:r>
-        <w:t xml:space="preserve">... Button: </w:t>
-      </w:r>
-      <w:proofErr w:type="spellStart"/>
-      <w:r>
-        <w:t>btn</w:t>
-      </w:r>
-      <w:proofErr w:type="spellEnd"/>
-      <w:r>
-        <w:t xml:space="preserve">... </w:t>
-      </w:r>
-      <w:proofErr w:type="spellStart"/>
-      <w:r>
-        <w:t>ComboBox</w:t>
-      </w:r>
-      <w:proofErr w:type="spellEnd"/>
-      <w:r>
-        <w:t xml:space="preserve">: </w:t>
-      </w:r>
-      <w:proofErr w:type="spellStart"/>
-      <w:r>
-        <w:t>cbo</w:t>
-      </w:r>
-      <w:proofErr w:type="spellEnd"/>
-      <w:r>
-        <w:t xml:space="preserve">... TextBox: </w:t>
-      </w:r>
-      <w:proofErr w:type="spellStart"/>
-      <w:r>
-        <w:t>txt</w:t>
-      </w:r>
-      <w:proofErr w:type="spellEnd"/>
-      <w:r>
-        <w:t xml:space="preserve">... </w:t>
-      </w:r>
-      <w:proofErr w:type="spellStart"/>
-      <w:r>
-        <w:rPr>
-          <w:lang w:val="fr-CH"/>
-        </w:rPr>
-        <w:t>ListBox</w:t>
-      </w:r>
-      <w:proofErr w:type="spellEnd"/>
-      <w:r>
-        <w:rPr>
-          <w:lang w:val="fr-CH"/>
-        </w:rPr>
-        <w:t xml:space="preserve">: </w:t>
-      </w:r>
-      <w:proofErr w:type="spellStart"/>
-      <w:r>
-        <w:rPr>
-          <w:lang w:val="fr-CH"/>
-        </w:rPr>
-        <w:t>lst</w:t>
-      </w:r>
-      <w:proofErr w:type="spellEnd"/>
-      <w:r>
-        <w:rPr>
-          <w:lang w:val="fr-CH"/>
-        </w:rPr>
-        <w:t xml:space="preserve">... </w:t>
-      </w:r>
-      <w:proofErr w:type="spellStart"/>
-      <w:r>
-        <w:rPr>
-          <w:lang w:val="fr-CH"/>
-        </w:rPr>
-        <w:t>PictureBox</w:t>
-      </w:r>
-      <w:proofErr w:type="spellEnd"/>
-      <w:r>
-        <w:rPr>
-          <w:lang w:val="fr-CH"/>
-        </w:rPr>
-        <w:t xml:space="preserve">: pic... </w:t>
-      </w:r>
-      <w:proofErr w:type="spellStart"/>
-      <w:r>
-        <w:rPr>
-          <w:lang w:val="fr-CH"/>
-        </w:rPr>
-        <w:t>Timer</w:t>
-      </w:r>
-      <w:proofErr w:type="spellEnd"/>
-      <w:r>
-        <w:rPr>
-          <w:lang w:val="fr-CH"/>
-        </w:rPr>
-        <w:t xml:space="preserve">: </w:t>
-      </w:r>
-      <w:proofErr w:type="spellStart"/>
-      <w:r>
-        <w:rPr>
-          <w:lang w:val="fr-CH"/>
-        </w:rPr>
-        <w:t>tmr</w:t>
-      </w:r>
-      <w:proofErr w:type="spellEnd"/>
-      <w:r>
-        <w:rPr>
-          <w:lang w:val="fr-CH"/>
-        </w:rPr>
-        <w:t xml:space="preserve">... </w:t>
-      </w:r>
-      <w:proofErr w:type="spellStart"/>
-      <w:r>
-        <w:t>RadioButton</w:t>
-      </w:r>
-      <w:proofErr w:type="spellEnd"/>
-      <w:r>
-        <w:t xml:space="preserve">: </w:t>
-      </w:r>
-      <w:proofErr w:type="spellStart"/>
-      <w:r>
-        <w:t>opt</w:t>
-      </w:r>
-      <w:proofErr w:type="spellEnd"/>
-      <w:r>
-        <w:t xml:space="preserve">... </w:t>
-      </w:r>
-      <w:proofErr w:type="spellStart"/>
-      <w:r>
-        <w:t>CheckBox</w:t>
-      </w:r>
-      <w:proofErr w:type="spellEnd"/>
-      <w:r>
-        <w:t xml:space="preserve">: </w:t>
-      </w:r>
-      <w:proofErr w:type="spellStart"/>
-      <w:r>
-        <w:t>chk</w:t>
-      </w:r>
-      <w:proofErr w:type="spellEnd"/>
-      <w:r>
-        <w:t xml:space="preserve">... </w:t>
-      </w:r>
-      <w:proofErr w:type="spellStart"/>
-      <w:r>
-        <w:t>GroupBox</w:t>
-      </w:r>
-      <w:proofErr w:type="spellEnd"/>
-      <w:r>
-        <w:t xml:space="preserve">: </w:t>
-      </w:r>
-      <w:proofErr w:type="spellStart"/>
-      <w:r>
-        <w:t>grp</w:t>
-      </w:r>
-      <w:proofErr w:type="spellEnd"/>
-      <w:r>
-        <w:t xml:space="preserve">... Panel: </w:t>
-      </w:r>
-      <w:proofErr w:type="spellStart"/>
-      <w:r>
-        <w:t>pnl</w:t>
-      </w:r>
-      <w:proofErr w:type="spellEnd"/>
-      <w:r>
-        <w:t>...</w:t>
-      </w:r>
-    </w:p>
-    <w:p>
-      <w:r>
-        <w:t>GUI-Events: Standard.</w:t>
-      </w:r>
-    </w:p>
-    <w:p>
-      <w:r>
-        <w:t>Beispiel:</w:t>
-      </w:r>
-    </w:p>
     <w:p>
       <w:pPr>
         <w:rPr>
@@ -1967,20 +1201,8 @@
           <w:szCs w:val="32"/>
         </w:rPr>
       </w:pPr>
-      <w:proofErr w:type="spellStart"/>
-      <w:r>
-        <w:t>lblName</w:t>
-      </w:r>
-      <w:proofErr w:type="spellEnd"/>
-      <w:r>
-        <w:t xml:space="preserve"> </w:t>
-      </w:r>
-      <w:proofErr w:type="spellStart"/>
-      <w:r>
-        <w:t>btnBerechnen</w:t>
-      </w:r>
-      <w:proofErr w:type="spellEnd"/>
-      <w:r>
+      <w:r>
+        <w:lastRenderedPageBreak/>
         <w:br w:type="page"/>
       </w:r>
     </w:p>
@@ -1988,17 +1210,17 @@
       <w:pPr>
         <w:pStyle w:val="berschrift1"/>
       </w:pPr>
-      <w:bookmarkStart w:id="12" w:name="_Toc531173378"/>
+      <w:bookmarkStart w:id="7" w:name="_Toc531533824"/>
       <w:r>
         <w:lastRenderedPageBreak/>
         <w:t>Quellen</w:t>
       </w:r>
-      <w:bookmarkEnd w:id="12"/>
+      <w:bookmarkEnd w:id="7"/>
     </w:p>
     <w:p/>
     <w:p/>
     <w:sectPr>
-      <w:footerReference w:type="default" r:id="rId8"/>
+      <w:footerReference w:type="default" r:id="rId12"/>
       <w:pgSz w:w="11906" w:h="16838"/>
       <w:pgMar w:top="1417" w:right="1417" w:bottom="1134" w:left="1417" w:header="708" w:footer="708" w:gutter="0"/>
       <w:cols w:space="708"/>
@@ -3080,7 +2302,7 @@
 </file>
 
 <file path=customXml/itemProps1.xml><?xml version="1.0" encoding="utf-8"?>
-<ds:datastoreItem xmlns:ds="http://schemas.openxmlformats.org/officeDocument/2006/customXml" ds:itemID="{F24667F1-F4EF-456E-89B4-04D6E7265A4B}">
+<ds:datastoreItem xmlns:ds="http://schemas.openxmlformats.org/officeDocument/2006/customXml" ds:itemID="{F59E2B8B-E8DD-4EC6-BB04-506973CE283F}">
   <ds:schemaRefs>
     <ds:schemaRef ds:uri="http://schemas.openxmlformats.org/officeDocument/2006/bibliography"/>
   </ds:schemaRefs>

</xml_diff>